<commit_message>
Modified invalid section reference
git-svn-id: svn://127.0.0.1/Core@12385 17c802ae-cbca-534c-9e8e-6d19a4926c45
</commit_message>
<xml_diff>
--- a/trunk/doc/Exor Product Installation and Upgrade Guide v4.8.0.0.docx
+++ b/trunk/doc/Exor Product Installation and Upgrade Guide v4.8.0.0.docx
@@ -102,21 +102,11 @@
         <w:pStyle w:val="coverinfo"/>
         <w:jc w:val="center"/>
       </w:pPr>
-      <w:r>
-        <w:fldChar w:fldCharType="begin"/>
-      </w:r>
-      <w:r>
-        <w:instrText xml:space="preserve"> SUBJECT   \* MERGEFORMAT </w:instrText>
-      </w:r>
-      <w:r>
-        <w:fldChar w:fldCharType="separate"/>
-      </w:r>
-      <w:r>
-        <w:t>Product Installation and Upgrade Guide</w:t>
-      </w:r>
-      <w:r>
-        <w:fldChar w:fldCharType="end"/>
-      </w:r>
+      <w:fldSimple w:instr=" SUBJECT   \* MERGEFORMAT ">
+        <w:r>
+          <w:t>Product Installation and Upgrade Guide</w:t>
+        </w:r>
+      </w:fldSimple>
     </w:p>
     <w:p/>
     <w:p>
@@ -148,8 +138,6 @@
         <w:pStyle w:val="Body"/>
       </w:pPr>
     </w:p>
-    <w:bookmarkStart w:id="1" w:name="_GoBack"/>
-    <w:bookmarkEnd w:id="1"/>
     <w:p>
       <w:pPr>
         <w:pStyle w:val="TOC1"/>
@@ -10597,26 +10585,27 @@
       <w:pPr>
         <w:pStyle w:val="Heading1"/>
       </w:pPr>
+      <w:bookmarkStart w:id="1" w:name="_Toc23329346"/>
       <w:bookmarkStart w:id="2" w:name="_Toc180569818"/>
       <w:bookmarkStart w:id="3" w:name="_Toc366491964"/>
-      <w:bookmarkStart w:id="4" w:name="_Toc23329346"/>
-      <w:r>
+      <w:r>
+        <w:lastRenderedPageBreak/>
         <w:t>Introduction</w:t>
       </w:r>
+      <w:bookmarkEnd w:id="1"/>
+    </w:p>
+    <w:p>
+      <w:pPr>
+        <w:pStyle w:val="Heading2"/>
+      </w:pPr>
+      <w:bookmarkStart w:id="4" w:name="_Toc23329347"/>
+      <w:r>
+        <w:t>Purpose</w:t>
+      </w:r>
       <w:bookmarkEnd w:id="4"/>
     </w:p>
     <w:p>
       <w:pPr>
-        <w:pStyle w:val="Heading2"/>
-      </w:pPr>
-      <w:bookmarkStart w:id="5" w:name="_Toc23329347"/>
-      <w:r>
-        <w:t>Purpose</w:t>
-      </w:r>
-      <w:bookmarkEnd w:id="5"/>
-    </w:p>
-    <w:p>
-      <w:pPr>
         <w:pStyle w:val="Body"/>
       </w:pPr>
       <w:r>
@@ -10638,22 +10627,10 @@
         <w:fldChar w:fldCharType="separate"/>
       </w:r>
       <w:r>
-        <w:t>1.2</w:t>
-      </w:r>
-      <w:r>
-        <w:fldChar w:fldCharType="end"/>
-      </w:r>
-      <w:r>
-        <w:fldChar w:fldCharType="begin"/>
-      </w:r>
-      <w:r>
-        <w:instrText xml:space="preserve"> REF _Ref22117852 \r \h </w:instrText>
-      </w:r>
-      <w:r>
-        <w:fldChar w:fldCharType="separate"/>
-      </w:r>
-      <w:r>
-        <w:t>1.3</w:t>
+        <w:t>1.</w:t>
+      </w:r>
+      <w:r>
+        <w:t>2</w:t>
       </w:r>
       <w:r>
         <w:fldChar w:fldCharType="end"/>
@@ -10714,15 +10691,17 @@
       <w:pPr>
         <w:pStyle w:val="Heading2"/>
       </w:pPr>
-      <w:bookmarkStart w:id="6" w:name="_Toc366491971"/>
-      <w:bookmarkStart w:id="7" w:name="_Ref22125105"/>
-      <w:bookmarkStart w:id="8" w:name="_Toc23329348"/>
+      <w:bookmarkStart w:id="5" w:name="_Toc366491971"/>
+      <w:bookmarkStart w:id="6" w:name="_Ref22125105"/>
+      <w:bookmarkStart w:id="7" w:name="_Toc23329348"/>
+      <w:bookmarkStart w:id="8" w:name="_GoBack"/>
+      <w:bookmarkEnd w:id="8"/>
       <w:r>
         <w:t>Products Covered by this Guide</w:t>
       </w:r>
+      <w:bookmarkEnd w:id="5"/>
       <w:bookmarkEnd w:id="6"/>
       <w:bookmarkEnd w:id="7"/>
-      <w:bookmarkEnd w:id="8"/>
     </w:p>
     <w:p>
       <w:pPr>
@@ -11218,6 +11197,7 @@
               <w:pStyle w:val="Body"/>
             </w:pPr>
             <w:r>
+              <w:lastRenderedPageBreak/>
               <w:t>Oracle Support</w:t>
             </w:r>
           </w:p>
@@ -11279,6 +11259,7 @@
       </w:pPr>
       <w:bookmarkStart w:id="13" w:name="_Toc23329350"/>
       <w:r>
+        <w:lastRenderedPageBreak/>
         <w:t>Prerequisites</w:t>
       </w:r>
       <w:bookmarkEnd w:id="13"/>
@@ -11352,8 +11333,8 @@
       <w:bookmarkStart w:id="28" w:name="_Ref371063437"/>
       <w:bookmarkStart w:id="29" w:name="_Ref371063448"/>
       <w:bookmarkStart w:id="30" w:name="_Ref371063455"/>
-      <w:bookmarkStart w:id="31" w:name="_Toc180569824"/>
-      <w:bookmarkStart w:id="32" w:name="_Toc23329351"/>
+      <w:bookmarkStart w:id="31" w:name="_Toc23329351"/>
+      <w:bookmarkStart w:id="32" w:name="_Toc180569824"/>
       <w:bookmarkEnd w:id="2"/>
       <w:bookmarkEnd w:id="3"/>
       <w:r>
@@ -11376,7 +11357,7 @@
       <w:bookmarkEnd w:id="28"/>
       <w:bookmarkEnd w:id="29"/>
       <w:bookmarkEnd w:id="30"/>
-      <w:bookmarkEnd w:id="32"/>
+      <w:bookmarkEnd w:id="31"/>
     </w:p>
     <w:p>
       <w:pPr>
@@ -11660,6 +11641,7 @@
         <w:pStyle w:val="Body"/>
       </w:pPr>
       <w:r>
+        <w:lastRenderedPageBreak/>
         <w:t>… The installation can then continue into a clean area (e.g. c:\exor) by unzipping the release zip file. This will create a folder/directory structure with the release files which will be used to install or upgrade your system.</w:t>
       </w:r>
     </w:p>
@@ -12395,6 +12377,7 @@
           <w:rFonts w:ascii="Calibri" w:hAnsi="Calibri"/>
           <w:color w:val="000000"/>
         </w:rPr>
+        <w:lastRenderedPageBreak/>
         <w:t>bouncy-castle-provider.jar</w:t>
       </w:r>
     </w:p>
@@ -12901,6 +12884,7 @@
         <w:rPr>
           <w:noProof/>
         </w:rPr>
+        <w:lastRenderedPageBreak/>
         <w:drawing>
           <wp:inline distT="0" distB="0" distL="0" distR="0" wp14:anchorId="07D0D0E2" wp14:editId="41FD1F26">
             <wp:extent cx="5448300" cy="1551999"/>
@@ -13345,12 +13329,12 @@
       <w:pPr>
         <w:pStyle w:val="Heading3"/>
       </w:pPr>
-      <w:bookmarkStart w:id="38" w:name="_Toc202257711"/>
-      <w:bookmarkStart w:id="39" w:name="_Toc23329355"/>
+      <w:bookmarkStart w:id="38" w:name="_Toc23329355"/>
+      <w:bookmarkStart w:id="39" w:name="_Toc202257711"/>
       <w:r>
         <w:t>Edit webutiljpi.htm</w:t>
       </w:r>
-      <w:bookmarkEnd w:id="39"/>
+      <w:bookmarkEnd w:id="38"/>
     </w:p>
     <w:p>
       <w:pPr>
@@ -13378,6 +13362,7 @@
         <w:pStyle w:val="Body"/>
       </w:pPr>
       <w:r>
+        <w:lastRenderedPageBreak/>
         <w:t>NOTE in order to edit this file the Forms Service must be down, stop the Form Service using Fusion Middleware control.</w:t>
       </w:r>
     </w:p>
@@ -13462,6 +13447,7 @@
         <w:rPr>
           <w:noProof/>
         </w:rPr>
+        <w:lastRenderedPageBreak/>
         <w:drawing>
           <wp:inline distT="0" distB="0" distL="0" distR="0" wp14:anchorId="6F0FF4EC" wp14:editId="5233F2CD">
             <wp:extent cx="4191000" cy="6163975"/>
@@ -13543,6 +13529,7 @@
       </w:pPr>
       <w:bookmarkStart w:id="40" w:name="_Toc23329356"/>
       <w:r>
+        <w:lastRenderedPageBreak/>
         <w:t>Configure the Forms Service to use WebUtil</w:t>
       </w:r>
       <w:bookmarkEnd w:id="40"/>
@@ -14556,6 +14543,7 @@
         <w:rPr>
           <w:noProof/>
         </w:rPr>
+        <w:lastRenderedPageBreak/>
         <w:drawing>
           <wp:inline distT="0" distB="0" distL="0" distR="0" wp14:anchorId="2DF6800F" wp14:editId="649B9444">
             <wp:extent cx="4210050" cy="3542017"/>
@@ -14641,6 +14629,7 @@
         <w:rPr>
           <w:noProof/>
         </w:rPr>
+        <w:lastRenderedPageBreak/>
         <w:drawing>
           <wp:inline distT="0" distB="0" distL="0" distR="0" wp14:anchorId="3F93E638" wp14:editId="27F3D34E">
             <wp:extent cx="4476750" cy="3187771"/>
@@ -14777,6 +14766,7 @@
       <w:bookmarkStart w:id="43" w:name="_Toc366491976"/>
       <w:bookmarkStart w:id="44" w:name="_Toc23329359"/>
       <w:r>
+        <w:lastRenderedPageBreak/>
         <w:t>Network Manager</w:t>
       </w:r>
       <w:bookmarkEnd w:id="43"/>
@@ -14925,11 +14915,11 @@
       <w:pPr>
         <w:pStyle w:val="Heading2"/>
       </w:pPr>
-      <w:bookmarkStart w:id="51" w:name="_Toc254883632"/>
-      <w:bookmarkStart w:id="52" w:name="_Toc366491978"/>
-      <w:bookmarkStart w:id="53" w:name="_Toc202257713"/>
-      <w:bookmarkStart w:id="54" w:name="_Toc23329362"/>
-      <w:bookmarkEnd w:id="38"/>
+      <w:bookmarkStart w:id="51" w:name="_Toc23329362"/>
+      <w:bookmarkStart w:id="52" w:name="_Toc254883632"/>
+      <w:bookmarkStart w:id="53" w:name="_Toc366491978"/>
+      <w:bookmarkStart w:id="54" w:name="_Toc202257713"/>
+      <w:bookmarkEnd w:id="39"/>
       <w:r>
         <w:t>Network Manager</w:t>
       </w:r>
@@ -14945,7 +14935,7 @@
       <w:r>
         <w:t>nstall/Upgrade</w:t>
       </w:r>
-      <w:bookmarkEnd w:id="54"/>
+      <w:bookmarkEnd w:id="51"/>
     </w:p>
     <w:p>
       <w:pPr>
@@ -15178,7 +15168,7 @@
       <w:r>
         <w:t>Highways Owner Account</w:t>
       </w:r>
-      <w:bookmarkEnd w:id="51"/>
+      <w:bookmarkEnd w:id="52"/>
       <w:r>
         <w:t xml:space="preserve"> </w:t>
       </w:r>
@@ -15188,7 +15178,7 @@
       <w:r>
         <w:t>(Install Only)</w:t>
       </w:r>
-      <w:bookmarkEnd w:id="52"/>
+      <w:bookmarkEnd w:id="53"/>
       <w:bookmarkEnd w:id="63"/>
     </w:p>
     <w:p>
@@ -15541,6 +15531,7 @@
               <w:spacing w:before="144" w:after="144"/>
             </w:pPr>
             <w:r>
+              <w:lastRenderedPageBreak/>
               <w:t>Prompt</w:t>
             </w:r>
           </w:p>
@@ -15971,10 +15962,10 @@
         <w:pStyle w:val="Heading3"/>
       </w:pPr>
       <w:bookmarkStart w:id="69" w:name="_Toc378938007"/>
-      <w:bookmarkStart w:id="70" w:name="_Toc202257716"/>
-      <w:bookmarkStart w:id="71" w:name="_Toc366491986"/>
-      <w:bookmarkStart w:id="72" w:name="_Toc23329366"/>
-      <w:bookmarkEnd w:id="53"/>
+      <w:bookmarkStart w:id="70" w:name="_Toc23329366"/>
+      <w:bookmarkStart w:id="71" w:name="_Toc202257716"/>
+      <w:bookmarkStart w:id="72" w:name="_Toc366491986"/>
+      <w:bookmarkEnd w:id="54"/>
       <w:bookmarkEnd w:id="64"/>
       <w:r>
         <w:t>Core User and Objects</w:t>
@@ -15986,7 +15977,7 @@
       <w:r>
         <w:t>(Install Only)</w:t>
       </w:r>
-      <w:bookmarkEnd w:id="72"/>
+      <w:bookmarkEnd w:id="70"/>
       <w:r>
         <w:br/>
       </w:r>
@@ -16126,6 +16117,7 @@
         <w:pStyle w:val="Heading3"/>
       </w:pPr>
       <w:r>
+        <w:lastRenderedPageBreak/>
         <w:t xml:space="preserve"> </w:t>
       </w:r>
       <w:bookmarkStart w:id="73" w:name="_Toc378938008"/>
@@ -16420,6 +16412,7 @@
       <w:bookmarkStart w:id="76" w:name="_Toc366491985"/>
       <w:bookmarkStart w:id="77" w:name="_Toc378938010"/>
       <w:r>
+        <w:lastRenderedPageBreak/>
         <w:t>Post Install Tasks</w:t>
       </w:r>
       <w:bookmarkEnd w:id="76"/>
@@ -16620,6 +16613,7 @@
       </w:pPr>
       <w:bookmarkStart w:id="79" w:name="_Toc378938012"/>
       <w:r>
+        <w:lastRenderedPageBreak/>
         <w:t>Configuring NM3WEB</w:t>
       </w:r>
       <w:bookmarkEnd w:id="79"/>
@@ -17285,10 +17279,11 @@
       <w:bookmarkStart w:id="81" w:name="_Ref517268472"/>
       <w:bookmarkStart w:id="82" w:name="_Toc23329368"/>
       <w:r>
+        <w:lastRenderedPageBreak/>
         <w:t>Upgrade of Network Manager</w:t>
       </w:r>
-      <w:bookmarkEnd w:id="70"/>
       <w:bookmarkEnd w:id="71"/>
+      <w:bookmarkEnd w:id="72"/>
       <w:bookmarkEnd w:id="81"/>
       <w:bookmarkEnd w:id="82"/>
     </w:p>
@@ -18081,6 +18076,7 @@
         <w:pStyle w:val="Body"/>
       </w:pPr>
       <w:r>
+        <w:lastRenderedPageBreak/>
         <w:t>Due to interdependencies between some Exor products, please ignore all compilation errors until all of your products have been upgraded.</w:t>
       </w:r>
     </w:p>
@@ -18410,6 +18406,7 @@
       <w:bookmarkStart w:id="91" w:name="_Toc366491990"/>
       <w:bookmarkStart w:id="92" w:name="_Toc23329372"/>
       <w:r>
+        <w:lastRenderedPageBreak/>
         <w:t>Jobs (Post Install and Upgrade)</w:t>
       </w:r>
       <w:bookmarkEnd w:id="91"/>
@@ -18712,6 +18709,7 @@
     </w:p>
     <w:p>
       <w:r>
+        <w:lastRenderedPageBreak/>
         <w:t>e.g.</w:t>
       </w:r>
     </w:p>
@@ -18831,12 +18829,12 @@
       <w:pPr>
         <w:pStyle w:val="Heading3"/>
       </w:pPr>
-      <w:bookmarkStart w:id="99" w:name="_Toc216667131"/>
-      <w:bookmarkStart w:id="100" w:name="_Toc222221986"/>
-      <w:bookmarkStart w:id="101" w:name="_Toc254883814"/>
-      <w:bookmarkStart w:id="102" w:name="_Toc267553960"/>
-      <w:bookmarkStart w:id="103" w:name="_Toc366491995"/>
-      <w:bookmarkStart w:id="104" w:name="_Toc23329376"/>
+      <w:bookmarkStart w:id="99" w:name="_Toc23329376"/>
+      <w:bookmarkStart w:id="100" w:name="_Toc216667131"/>
+      <w:bookmarkStart w:id="101" w:name="_Toc222221986"/>
+      <w:bookmarkStart w:id="102" w:name="_Toc254883814"/>
+      <w:bookmarkStart w:id="103" w:name="_Toc267553960"/>
+      <w:bookmarkStart w:id="104" w:name="_Toc366491995"/>
       <w:r>
         <w:t xml:space="preserve">ORACLE Listener </w:t>
       </w:r>
@@ -18850,7 +18848,7 @@
       <w:r>
         <w:t>(Post Install and Upgrade)</w:t>
       </w:r>
-      <w:bookmarkEnd w:id="104"/>
+      <w:bookmarkEnd w:id="99"/>
     </w:p>
     <w:p>
       <w:pPr>
@@ -19290,14 +19288,14 @@
       <w:r>
         <w:t>Mapserver Component Install</w:t>
       </w:r>
-      <w:bookmarkEnd w:id="99"/>
       <w:bookmarkEnd w:id="100"/>
       <w:bookmarkEnd w:id="101"/>
       <w:bookmarkEnd w:id="102"/>
+      <w:bookmarkEnd w:id="103"/>
       <w:r>
         <w:t xml:space="preserve"> (Post Install and Upgrade)</w:t>
       </w:r>
-      <w:bookmarkEnd w:id="103"/>
+      <w:bookmarkEnd w:id="104"/>
       <w:bookmarkEnd w:id="105"/>
     </w:p>
     <w:p>
@@ -20454,6 +20452,7 @@
         <w:rPr>
           <w:noProof/>
         </w:rPr>
+        <w:lastRenderedPageBreak/>
         <w:drawing>
           <wp:inline distT="0" distB="0" distL="0" distR="0" wp14:anchorId="3C48DDFD" wp14:editId="403DE014">
             <wp:extent cx="2981325" cy="2766760"/>
@@ -20633,6 +20632,7 @@
               <w:rPr>
                 <w:noProof/>
               </w:rPr>
+              <w:lastRenderedPageBreak/>
               <w:drawing>
                 <wp:inline distT="0" distB="0" distL="0" distR="0" wp14:anchorId="0FFBB459" wp14:editId="46427620">
                   <wp:extent cx="2581275" cy="1906331"/>
@@ -20888,6 +20888,7 @@
               <w:rPr>
                 <w:noProof/>
               </w:rPr>
+              <w:lastRenderedPageBreak/>
               <w:drawing>
                 <wp:inline distT="0" distB="0" distL="0" distR="0" wp14:anchorId="0809623D" wp14:editId="5BD29CA0">
                   <wp:extent cx="2962275" cy="3111455"/>
@@ -21058,6 +21059,7 @@
         <w:rPr>
           <w:noProof/>
         </w:rPr>
+        <w:lastRenderedPageBreak/>
         <w:drawing>
           <wp:inline distT="0" distB="0" distL="0" distR="0" wp14:anchorId="0A3BA2EE" wp14:editId="2CE631DF">
             <wp:extent cx="3580953" cy="2371429"/>
@@ -21763,6 +21765,7 @@
         </w:numPr>
       </w:pPr>
       <w:r>
+        <w:lastRenderedPageBreak/>
         <w:t>Rename mapviewer.ear to mapviewer</w:t>
       </w:r>
       <w:r>
@@ -22507,6 +22510,7 @@
       <w:bookmarkStart w:id="112" w:name="_Ref517182111"/>
       <w:bookmarkStart w:id="113" w:name="_Ref517256872"/>
       <w:r>
+        <w:lastRenderedPageBreak/>
         <w:t>MapViewer Data Source Definition Example</w:t>
       </w:r>
       <w:bookmarkEnd w:id="110"/>
@@ -23120,7 +23124,7 @@
       </w:pPr>
       <w:bookmarkStart w:id="114" w:name="_Toc378938189"/>
       <w:bookmarkEnd w:id="0"/>
-      <w:bookmarkEnd w:id="31"/>
+      <w:bookmarkEnd w:id="32"/>
       <w:r>
         <w:br w:type="page"/>
       </w:r>
@@ -23131,6 +23135,7 @@
       </w:pPr>
       <w:bookmarkStart w:id="115" w:name="_Toc23329378"/>
       <w:r>
+        <w:lastRenderedPageBreak/>
         <w:t>Street Gazetteer Manager</w:t>
       </w:r>
       <w:bookmarkEnd w:id="115"/>
@@ -23561,6 +23566,7 @@
         </w:numPr>
       </w:pPr>
       <w:r>
+        <w:lastRenderedPageBreak/>
         <w:t xml:space="preserve">When the script has completed, all the </w:t>
       </w:r>
       <w:r>
@@ -23935,6 +23941,7 @@
         <w:ind w:left="432" w:hanging="432"/>
       </w:pPr>
       <w:r>
+        <w:lastRenderedPageBreak/>
         <w:t>Checking Log File(s)</w:t>
       </w:r>
     </w:p>
@@ -24192,10 +24199,10 @@
             <v:path o:extrusionok="f" gradientshapeok="t" o:connecttype="rect"/>
             <o:lock v:ext="edit" aspectratio="t"/>
           </v:shapetype>
-          <v:shape id="_x0000_i1025" type="#_x0000_t75" style="width:415.45pt;height:91.6pt" o:ole="">
+          <v:shape id="_x0000_i1025" type="#_x0000_t75" style="width:415.5pt;height:91.5pt" o:ole="">
             <v:imagedata r:id="rId35" o:title=""/>
           </v:shape>
-          <o:OLEObject Type="Embed" ProgID="PBrush" ShapeID="_x0000_i1025" DrawAspect="Content" ObjectID="_1633942092" r:id="rId36"/>
+          <o:OLEObject Type="Embed" ProgID="PBrush" ShapeID="_x0000_i1025" DrawAspect="Content" ObjectID="_1634016748" r:id="rId36"/>
         </w:object>
       </w:r>
       <w:r>
@@ -24265,6 +24272,7 @@
       </w:pPr>
       <w:bookmarkStart w:id="134" w:name="_Toc23329387"/>
       <w:r>
+        <w:lastRenderedPageBreak/>
         <w:t>Setting Directory Paths</w:t>
       </w:r>
       <w:bookmarkEnd w:id="129"/>
@@ -24316,10 +24324,10 @@
       </w:pPr>
       <w:r>
         <w:object w:dxaOrig="8969" w:dyaOrig="1965" w14:anchorId="69484259">
-          <v:shape id="_x0000_i1026" type="#_x0000_t75" style="width:416.1pt;height:91.6pt" o:ole="">
+          <v:shape id="_x0000_i1026" type="#_x0000_t75" style="width:416.25pt;height:91.5pt" o:ole="">
             <v:imagedata r:id="rId37" o:title=""/>
           </v:shape>
-          <o:OLEObject Type="Embed" ProgID="PBrush" ShapeID="_x0000_i1026" DrawAspect="Content" ObjectID="_1633942093" r:id="rId38"/>
+          <o:OLEObject Type="Embed" ProgID="PBrush" ShapeID="_x0000_i1026" DrawAspect="Content" ObjectID="_1634016749" r:id="rId38"/>
         </w:object>
       </w:r>
     </w:p>
@@ -24340,10 +24348,10 @@
       </w:pPr>
       <w:r>
         <w:object w:dxaOrig="11369" w:dyaOrig="7439" w14:anchorId="142645AC">
-          <v:shape id="_x0000_i1027" type="#_x0000_t75" style="width:404.6pt;height:264.7pt" o:ole="">
+          <v:shape id="_x0000_i1027" type="#_x0000_t75" style="width:405pt;height:264.75pt" o:ole="">
             <v:imagedata r:id="rId39" o:title=""/>
           </v:shape>
-          <o:OLEObject Type="Embed" ProgID="PBrush" ShapeID="_x0000_i1027" DrawAspect="Content" ObjectID="_1633942094" r:id="rId40"/>
+          <o:OLEObject Type="Embed" ProgID="PBrush" ShapeID="_x0000_i1027" DrawAspect="Content" ObjectID="_1634016750" r:id="rId40"/>
         </w:object>
       </w:r>
     </w:p>
@@ -24423,6 +24431,7 @@
       <w:bookmarkStart w:id="140" w:name="_Toc340478220"/>
       <w:bookmarkStart w:id="141" w:name="_Toc23329388"/>
       <w:r>
+        <w:lastRenderedPageBreak/>
         <w:t>XSD Files</w:t>
       </w:r>
       <w:bookmarkEnd w:id="135"/>
@@ -24850,6 +24859,7 @@
           <w:color w:val="auto"/>
           <w:lang w:val="en-US"/>
         </w:rPr>
+        <w:lastRenderedPageBreak/>
         <w:drawing>
           <wp:inline distT="0" distB="0" distL="0" distR="0" wp14:anchorId="192C99E7" wp14:editId="2ABB5358">
             <wp:extent cx="5742305" cy="3818255"/>
@@ -25264,6 +25274,7 @@
       </w:pPr>
       <w:bookmarkStart w:id="151" w:name="_Toc23329391"/>
       <w:r>
+        <w:lastRenderedPageBreak/>
         <w:t>TMA</w:t>
       </w:r>
       <w:r>
@@ -25441,13 +25452,13 @@
         <w:ind w:left="0" w:firstLine="0"/>
       </w:pPr>
       <w:bookmarkStart w:id="156" w:name="_Toc381176258"/>
-      <w:bookmarkStart w:id="157" w:name="_Toc222221862"/>
-      <w:bookmarkStart w:id="158" w:name="_Toc254883682"/>
-      <w:bookmarkStart w:id="159" w:name="_Toc279737373"/>
-      <w:bookmarkStart w:id="160" w:name="_Toc299616323"/>
-      <w:bookmarkStart w:id="161" w:name="_Toc320697301"/>
-      <w:bookmarkStart w:id="162" w:name="_Toc366492034"/>
-      <w:bookmarkStart w:id="163" w:name="_Toc23329394"/>
+      <w:bookmarkStart w:id="157" w:name="_Toc23329394"/>
+      <w:bookmarkStart w:id="158" w:name="_Toc222221862"/>
+      <w:bookmarkStart w:id="159" w:name="_Toc254883682"/>
+      <w:bookmarkStart w:id="160" w:name="_Toc279737373"/>
+      <w:bookmarkStart w:id="161" w:name="_Toc299616323"/>
+      <w:bookmarkStart w:id="162" w:name="_Toc320697301"/>
+      <w:bookmarkStart w:id="163" w:name="_Toc366492034"/>
       <w:r>
         <w:t>TMA M</w:t>
       </w:r>
@@ -25455,7 +25466,7 @@
         <w:t>anager Server Install/Upgrade</w:t>
       </w:r>
       <w:bookmarkEnd w:id="156"/>
-      <w:bookmarkEnd w:id="163"/>
+      <w:bookmarkEnd w:id="157"/>
     </w:p>
     <w:p>
       <w:pPr>
@@ -25488,12 +25499,12 @@
         <w:t>.</w:t>
       </w:r>
     </w:p>
-    <w:bookmarkEnd w:id="157"/>
     <w:bookmarkEnd w:id="158"/>
     <w:bookmarkEnd w:id="159"/>
     <w:bookmarkEnd w:id="160"/>
     <w:bookmarkEnd w:id="161"/>
     <w:bookmarkEnd w:id="162"/>
+    <w:bookmarkEnd w:id="163"/>
     <w:p>
       <w:pPr>
         <w:pStyle w:val="Body"/>
@@ -25880,6 +25891,7 @@
         <w:pStyle w:val="Body"/>
       </w:pPr>
       <w:r>
+        <w:lastRenderedPageBreak/>
         <w:t xml:space="preserve">Connect to the Application Server and log onto the Enterprise Manager.  Right click the ‘ohs1’ element of the ‘Web Tier’ folder and select ‘Advanced Configuration’: </w:t>
       </w:r>
     </w:p>
@@ -25940,6 +25952,7 @@
         <w:pStyle w:val="Body"/>
       </w:pPr>
       <w:r>
+        <w:lastRenderedPageBreak/>
         <w:t>In the Advanced Server Configuration page select ‘dads.conf’ from the drop down list:</w:t>
       </w:r>
       <w:r>
@@ -26134,6 +26147,7 @@
         <w:rPr>
           <w:noProof/>
         </w:rPr>
+        <w:lastRenderedPageBreak/>
         <w:drawing>
           <wp:inline distT="0" distB="0" distL="0" distR="0" wp14:anchorId="2C99F335" wp14:editId="2913FFAA">
             <wp:extent cx="4614766" cy="2697480"/>
@@ -26392,6 +26406,7 @@
         <w:pStyle w:val="Body"/>
       </w:pPr>
       <w:r>
+        <w:lastRenderedPageBreak/>
         <w:t xml:space="preserve">Ensure, also, that the Alias images string is set correctly to the location of the ApEx image files.  The location should be something like this: </w:t>
       </w:r>
     </w:p>
@@ -26623,6 +26638,7 @@
           <w:i w:val="0"/>
           <w:color w:val="auto"/>
         </w:rPr>
+        <w:lastRenderedPageBreak/>
         <w:t>Restart the HTTP server</w:t>
       </w:r>
       <w:bookmarkEnd w:id="170"/>
@@ -26815,6 +26831,7 @@
         <w:pStyle w:val="Body"/>
       </w:pPr>
       <w:r>
+        <w:lastRenderedPageBreak/>
         <w:t>Log onto the ApEx administration account:</w:t>
       </w:r>
     </w:p>
@@ -27024,6 +27041,7 @@
         <w:pStyle w:val="Body"/>
       </w:pPr>
       <w:r>
+        <w:lastRenderedPageBreak/>
         <w:t xml:space="preserve">Browse for the workspace to be imported which will exist in the </w:t>
       </w:r>
       <w:r>
@@ -27222,6 +27240,7 @@
         <w:pStyle w:val="Body"/>
       </w:pPr>
       <w:r>
+        <w:lastRenderedPageBreak/>
         <w:t>Choose to ‘Re-use existing schema?’, as highlighted by option 1 in the screenshot and then enter or select the highways schema name from the LoV as highlighted by option 2 in the screenshot.</w:t>
       </w:r>
     </w:p>
@@ -27415,6 +27434,7 @@
         <w:pStyle w:val="Body"/>
       </w:pPr>
       <w:r>
+        <w:lastRenderedPageBreak/>
         <w:t>The tma_apex_rpts workspace is now installed.</w:t>
       </w:r>
     </w:p>
@@ -27616,6 +27636,7 @@
         <w:pStyle w:val="Body"/>
       </w:pPr>
       <w:r>
+        <w:lastRenderedPageBreak/>
         <w:t>Set the ‘Email Address’ to the email address of the ApEx administrator, as highlighted in option 1 of the screenshot.</w:t>
       </w:r>
     </w:p>
@@ -27804,6 +27825,7 @@
         <w:pStyle w:val="Body"/>
       </w:pPr>
       <w:r>
+        <w:lastRenderedPageBreak/>
         <w:t>Set the ‘Email Address’ to the email address of the ApEx administrator, as highlighted in option 1 of the screenshot.</w:t>
       </w:r>
     </w:p>
@@ -28074,6 +28096,7 @@
         </w:numPr>
       </w:pPr>
       <w:r>
+        <w:lastRenderedPageBreak/>
         <w:t>For example, if you installed your highways software in a directory called EXOR on your C drive, you would enter the following when prompted.</w:t>
       </w:r>
     </w:p>
@@ -28421,6 +28444,7 @@
         </w:numPr>
       </w:pPr>
       <w:r>
+        <w:lastRenderedPageBreak/>
         <w:t>For example, if you installed your highways software in a directory called EXOR on your C drive, you would enter the following when prompted.</w:t>
       </w:r>
     </w:p>
@@ -28597,14 +28621,14 @@
         </w:tabs>
         <w:ind w:left="432" w:hanging="432"/>
       </w:pPr>
-      <w:bookmarkStart w:id="178" w:name="_Toc222221866"/>
-      <w:bookmarkStart w:id="179" w:name="_Toc254883688"/>
-      <w:bookmarkStart w:id="180" w:name="_Toc279737378"/>
-      <w:bookmarkStart w:id="181" w:name="_Toc299616329"/>
-      <w:bookmarkStart w:id="182" w:name="_Toc320697307"/>
-      <w:bookmarkStart w:id="183" w:name="_Toc366492040"/>
-      <w:bookmarkStart w:id="184" w:name="_Toc381176269"/>
-      <w:bookmarkStart w:id="185" w:name="_Toc23329399"/>
+      <w:bookmarkStart w:id="178" w:name="_Toc23329399"/>
+      <w:bookmarkStart w:id="179" w:name="_Toc222221866"/>
+      <w:bookmarkStart w:id="180" w:name="_Toc254883688"/>
+      <w:bookmarkStart w:id="181" w:name="_Toc279737378"/>
+      <w:bookmarkStart w:id="182" w:name="_Toc299616329"/>
+      <w:bookmarkStart w:id="183" w:name="_Toc320697307"/>
+      <w:bookmarkStart w:id="184" w:name="_Toc366492040"/>
+      <w:bookmarkStart w:id="185" w:name="_Toc381176269"/>
       <w:r>
         <w:t xml:space="preserve">Post </w:t>
       </w:r>
@@ -28614,7 +28638,7 @@
       <w:r>
         <w:t>Upgrade Tasks</w:t>
       </w:r>
-      <w:bookmarkEnd w:id="185"/>
+      <w:bookmarkEnd w:id="178"/>
     </w:p>
     <w:p>
       <w:pPr>
@@ -28714,13 +28738,13 @@
         <w:t>1</w:t>
       </w:r>
     </w:p>
-    <w:bookmarkEnd w:id="178"/>
     <w:bookmarkEnd w:id="179"/>
     <w:bookmarkEnd w:id="180"/>
     <w:bookmarkEnd w:id="181"/>
     <w:bookmarkEnd w:id="182"/>
     <w:bookmarkEnd w:id="183"/>
     <w:bookmarkEnd w:id="184"/>
+    <w:bookmarkEnd w:id="185"/>
     <w:p/>
     <w:p>
       <w:pPr>
@@ -28773,16 +28797,17 @@
         <w:pStyle w:val="Body"/>
       </w:pPr>
       <w:r>
+        <w:lastRenderedPageBreak/>
         <w:t>To do this start highways by exor and invoke module HIG1890 from the Fastpath menu.</w:t>
       </w:r>
     </w:p>
     <w:p>
       <w:r>
         <w:object w:dxaOrig="8986" w:dyaOrig="1980" w14:anchorId="533F5581">
-          <v:shape id="_x0000_i1028" type="#_x0000_t75" style="width:415.45pt;height:91.6pt" o:ole="">
+          <v:shape id="_x0000_i1028" type="#_x0000_t75" style="width:415.5pt;height:91.5pt" o:ole="">
             <v:imagedata r:id="rId35" o:title=""/>
           </v:shape>
-          <o:OLEObject Type="Embed" ProgID="PBrush" ShapeID="_x0000_i1028" DrawAspect="Content" ObjectID="_1633942095" r:id="rId72"/>
+          <o:OLEObject Type="Embed" ProgID="PBrush" ShapeID="_x0000_i1028" DrawAspect="Content" ObjectID="_1634016751" r:id="rId72"/>
         </w:object>
       </w:r>
       <w:r>
@@ -29079,6 +29104,7 @@
         <w:rPr>
           <w:noProof/>
         </w:rPr>
+        <w:lastRenderedPageBreak/>
         <w:drawing>
           <wp:inline distT="0" distB="0" distL="0" distR="0" wp14:anchorId="49084EE5" wp14:editId="5EC77DF5">
             <wp:extent cx="2907030" cy="2141855"/>
@@ -29758,6 +29784,7 @@
         <w:rPr>
           <w:noProof/>
         </w:rPr>
+        <w:lastRenderedPageBreak/>
         <w:drawing>
           <wp:inline distT="0" distB="0" distL="0" distR="0" wp14:anchorId="33126661" wp14:editId="63EE678F">
             <wp:extent cx="3269615" cy="1207770"/>
@@ -29902,6 +29929,7 @@
       </w:pPr>
       <w:bookmarkStart w:id="212" w:name="_Toc23329404"/>
       <w:r>
+        <w:lastRenderedPageBreak/>
         <w:t>Maintenance Manager</w:t>
       </w:r>
       <w:bookmarkEnd w:id="212"/>
@@ -30432,6 +30460,7 @@
         <w:ind w:left="432" w:hanging="432"/>
       </w:pPr>
       <w:r>
+        <w:lastRenderedPageBreak/>
         <w:t>Checking Log File(s)</w:t>
       </w:r>
     </w:p>
@@ -30816,6 +30845,7 @@
         <w:pStyle w:val="Body"/>
       </w:pPr>
       <w:r>
+        <w:lastRenderedPageBreak/>
         <w:tab/>
       </w:r>
     </w:p>
@@ -31023,8 +31053,8 @@
       <w:bookmarkStart w:id="223" w:name="_Toc320697284"/>
       <w:bookmarkStart w:id="224" w:name="_Toc366492017"/>
       <w:bookmarkStart w:id="225" w:name="_Toc378938054"/>
-      <w:bookmarkStart w:id="226" w:name="_Toc222221891"/>
-      <w:bookmarkStart w:id="227" w:name="_Toc23329412"/>
+      <w:bookmarkStart w:id="226" w:name="_Toc23329412"/>
+      <w:bookmarkStart w:id="227" w:name="_Toc222221891"/>
       <w:r>
         <w:t>Conflated Networks</w:t>
       </w:r>
@@ -31037,7 +31067,7 @@
       <w:bookmarkEnd w:id="223"/>
       <w:bookmarkEnd w:id="224"/>
       <w:bookmarkEnd w:id="225"/>
-      <w:bookmarkEnd w:id="227"/>
+      <w:bookmarkEnd w:id="226"/>
     </w:p>
     <w:p>
       <w:pPr>
@@ -31194,7 +31224,7 @@
       <w:r>
         <w:t>Additional Configuration</w:t>
       </w:r>
-      <w:bookmarkEnd w:id="226"/>
+      <w:bookmarkEnd w:id="227"/>
       <w:bookmarkEnd w:id="228"/>
       <w:bookmarkEnd w:id="229"/>
       <w:r>
@@ -31263,6 +31293,7 @@
       <w:bookmarkStart w:id="240" w:name="_Toc378938056"/>
       <w:bookmarkStart w:id="241" w:name="_Toc23329414"/>
       <w:r>
+        <w:lastRenderedPageBreak/>
         <w:t>Product Licencing</w:t>
       </w:r>
       <w:bookmarkEnd w:id="235"/>
@@ -31296,10 +31327,10 @@
     <w:p>
       <w:r>
         <w:object w:dxaOrig="8986" w:dyaOrig="1980" w14:anchorId="464A46A6">
-          <v:shape id="_x0000_i1029" type="#_x0000_t75" style="width:415.45pt;height:91.6pt" o:ole="">
+          <v:shape id="_x0000_i1029" type="#_x0000_t75" style="width:415.5pt;height:91.5pt" o:ole="">
             <v:imagedata r:id="rId35" o:title=""/>
           </v:shape>
-          <o:OLEObject Type="Embed" ProgID="PBrush" ShapeID="_x0000_i1029" DrawAspect="Content" ObjectID="_1633942096" r:id="rId82"/>
+          <o:OLEObject Type="Embed" ProgID="PBrush" ShapeID="_x0000_i1029" DrawAspect="Content" ObjectID="_1634016752" r:id="rId82"/>
         </w:object>
       </w:r>
       <w:r>
@@ -31392,6 +31423,7 @@
       </w:pPr>
       <w:bookmarkStart w:id="250" w:name="_Toc23329416"/>
       <w:r>
+        <w:lastRenderedPageBreak/>
         <w:t>Enquiry Manager</w:t>
       </w:r>
       <w:bookmarkEnd w:id="250"/>
@@ -31889,6 +31921,7 @@
         <w:ind w:left="432" w:hanging="432"/>
       </w:pPr>
       <w:r>
+        <w:lastRenderedPageBreak/>
         <w:t>Checking Log File(s)</w:t>
       </w:r>
     </w:p>
@@ -32273,6 +32306,7 @@
         <w:pStyle w:val="Body"/>
       </w:pPr>
       <w:r>
+        <w:lastRenderedPageBreak/>
         <w:tab/>
       </w:r>
     </w:p>
@@ -32555,10 +32589,10 @@
     <w:p>
       <w:r>
         <w:object w:dxaOrig="8986" w:dyaOrig="1980" w14:anchorId="5A928E45">
-          <v:shape id="_x0000_i1030" type="#_x0000_t75" style="width:415.45pt;height:91.6pt" o:ole="">
+          <v:shape id="_x0000_i1030" type="#_x0000_t75" style="width:415.5pt;height:91.5pt" o:ole="">
             <v:imagedata r:id="rId35" o:title=""/>
           </v:shape>
-          <o:OLEObject Type="Embed" ProgID="PBrush" ShapeID="_x0000_i1030" DrawAspect="Content" ObjectID="_1633942097" r:id="rId85"/>
+          <o:OLEObject Type="Embed" ProgID="PBrush" ShapeID="_x0000_i1030" DrawAspect="Content" ObjectID="_1634016753" r:id="rId85"/>
         </w:object>
       </w:r>
       <w:r>
@@ -32592,6 +32626,7 @@
       </w:pPr>
       <w:bookmarkStart w:id="260" w:name="_Toc23329426"/>
       <w:r>
+        <w:lastRenderedPageBreak/>
         <w:t>Spatial Configuration (Post Install and Upgrade)</w:t>
       </w:r>
       <w:bookmarkEnd w:id="260"/>
@@ -32634,6 +32669,7 @@
       </w:pPr>
       <w:bookmarkStart w:id="261" w:name="_Toc23329427"/>
       <w:r>
+        <w:lastRenderedPageBreak/>
         <w:t>Accidents Manager</w:t>
       </w:r>
       <w:bookmarkEnd w:id="261"/>
@@ -33098,6 +33134,7 @@
         <w:ind w:left="432" w:hanging="432"/>
       </w:pPr>
       <w:r>
+        <w:lastRenderedPageBreak/>
         <w:t>Checking Log File(s)</w:t>
       </w:r>
     </w:p>
@@ -33461,6 +33498,7 @@
         <w:pStyle w:val="Body"/>
       </w:pPr>
       <w:r>
+        <w:lastRenderedPageBreak/>
         <w:tab/>
       </w:r>
     </w:p>
@@ -33639,6 +33677,7 @@
       </w:pPr>
       <w:bookmarkStart w:id="269" w:name="_Toc23329435"/>
       <w:r>
+        <w:lastRenderedPageBreak/>
         <w:t>Schemes Manager</w:t>
       </w:r>
       <w:bookmarkEnd w:id="269"/>
@@ -34109,6 +34148,7 @@
         </w:numPr>
       </w:pPr>
       <w:r>
+        <w:lastRenderedPageBreak/>
         <w:t xml:space="preserve">After confirming the </w:t>
       </w:r>
       <w:r>
@@ -34507,6 +34547,7 @@
         </w:numPr>
       </w:pPr>
       <w:r>
+        <w:lastRenderedPageBreak/>
         <w:t xml:space="preserve">After confirming the </w:t>
       </w:r>
       <w:r>
@@ -34859,10 +34900,10 @@
     <w:p>
       <w:r>
         <w:object w:dxaOrig="8986" w:dyaOrig="1980" w14:anchorId="0A8CB98A">
-          <v:shape id="_x0000_i1031" type="#_x0000_t75" style="width:415.45pt;height:91.6pt" o:ole="">
+          <v:shape id="_x0000_i1031" type="#_x0000_t75" style="width:415.5pt;height:91.5pt" o:ole="">
             <v:imagedata r:id="rId35" o:title=""/>
           </v:shape>
-          <o:OLEObject Type="Embed" ProgID="PBrush" ShapeID="_x0000_i1031" DrawAspect="Content" ObjectID="_1633942098" r:id="rId90"/>
+          <o:OLEObject Type="Embed" ProgID="PBrush" ShapeID="_x0000_i1031" DrawAspect="Content" ObjectID="_1634016754" r:id="rId90"/>
         </w:object>
       </w:r>
       <w:r>
@@ -34937,6 +34978,7 @@
       </w:pPr>
       <w:bookmarkStart w:id="280" w:name="_Toc23329446"/>
       <w:r>
+        <w:lastRenderedPageBreak/>
         <w:t>MapCapture Interface</w:t>
       </w:r>
       <w:bookmarkEnd w:id="114"/>
@@ -34946,12 +34988,12 @@
       <w:pPr>
         <w:pStyle w:val="Heading2"/>
       </w:pPr>
-      <w:bookmarkStart w:id="281" w:name="_Toc279737487"/>
-      <w:bookmarkStart w:id="282" w:name="_Toc299616438"/>
-      <w:bookmarkStart w:id="283" w:name="_Toc320697416"/>
-      <w:bookmarkStart w:id="284" w:name="_Toc366492089"/>
-      <w:bookmarkStart w:id="285" w:name="_Toc378938194"/>
-      <w:bookmarkStart w:id="286" w:name="_Toc23329447"/>
+      <w:bookmarkStart w:id="281" w:name="_Toc23329447"/>
+      <w:bookmarkStart w:id="282" w:name="_Toc279737487"/>
+      <w:bookmarkStart w:id="283" w:name="_Toc299616438"/>
+      <w:bookmarkStart w:id="284" w:name="_Toc320697416"/>
+      <w:bookmarkStart w:id="285" w:name="_Toc366492089"/>
+      <w:bookmarkStart w:id="286" w:name="_Toc378938194"/>
       <w:r>
         <w:t xml:space="preserve">Installation of the </w:t>
       </w:r>
@@ -34961,7 +35003,7 @@
       <w:r>
         <w:t xml:space="preserve"> Software files</w:t>
       </w:r>
-      <w:bookmarkEnd w:id="286"/>
+      <w:bookmarkEnd w:id="281"/>
     </w:p>
     <w:p>
       <w:pPr>
@@ -35182,11 +35224,11 @@
       <w:r>
         <w:t>Install of MapCapture Interface</w:t>
       </w:r>
-      <w:bookmarkEnd w:id="281"/>
       <w:bookmarkEnd w:id="282"/>
       <w:bookmarkEnd w:id="283"/>
       <w:bookmarkEnd w:id="284"/>
       <w:bookmarkEnd w:id="285"/>
+      <w:bookmarkEnd w:id="286"/>
       <w:bookmarkEnd w:id="290"/>
     </w:p>
     <w:p>
@@ -35356,6 +35398,7 @@
       </w:pPr>
       <w:bookmarkStart w:id="291" w:name="_Toc378938195"/>
       <w:r>
+        <w:lastRenderedPageBreak/>
         <w:t>Checking Log File(s)</w:t>
       </w:r>
       <w:bookmarkEnd w:id="291"/>
@@ -35687,6 +35730,7 @@
       </w:pPr>
       <w:bookmarkStart w:id="299" w:name="_Toc378938197"/>
       <w:r>
+        <w:lastRenderedPageBreak/>
         <w:t>Checking Log File(s)</w:t>
       </w:r>
       <w:bookmarkEnd w:id="299"/>
@@ -36317,21 +36361,11 @@
             <w:spacing w:after="0"/>
             <w:jc w:val="center"/>
           </w:pPr>
-          <w:r>
-            <w:fldChar w:fldCharType="begin"/>
-          </w:r>
-          <w:r>
-            <w:instrText xml:space="preserve"> DOCPROPERTY  "$Base Release$"  \* MERGEFORMAT </w:instrText>
-          </w:r>
-          <w:r>
-            <w:fldChar w:fldCharType="separate"/>
-          </w:r>
-          <w:r>
-            <w:t>v4.8.0.x</w:t>
-          </w:r>
-          <w:r>
-            <w:fldChar w:fldCharType="end"/>
-          </w:r>
+          <w:fldSimple w:instr=" DOCPROPERTY  &quot;$Base Release$&quot;  \* MERGEFORMAT ">
+            <w:r>
+              <w:t>v4.8.0.x</w:t>
+            </w:r>
+          </w:fldSimple>
         </w:p>
       </w:tc>
       <w:tc>
@@ -36350,21 +36384,11 @@
           <w:r>
             <w:t xml:space="preserve">: </w:t>
           </w:r>
-          <w:r>
-            <w:fldChar w:fldCharType="begin"/>
-          </w:r>
-          <w:r>
-            <w:instrText xml:space="preserve"> DOCPROPERTY  "$Release Date$"  \* MERGEFORMAT </w:instrText>
-          </w:r>
-          <w:r>
-            <w:fldChar w:fldCharType="separate"/>
-          </w:r>
-          <w:r>
-            <w:t>15-Oct-2019</w:t>
-          </w:r>
-          <w:r>
-            <w:fldChar w:fldCharType="end"/>
-          </w:r>
+          <w:fldSimple w:instr=" DOCPROPERTY  &quot;$Release Date$&quot;  \* MERGEFORMAT ">
+            <w:r>
+              <w:t>15-Oct-2019</w:t>
+            </w:r>
+          </w:fldSimple>
         </w:p>
       </w:tc>
       <w:tc>
@@ -47405,7 +47429,7 @@
 </file>
 
 <file path=customXml/itemProps1.xml><?xml version="1.0" encoding="utf-8"?>
-<ds:datastoreItem xmlns:ds="http://schemas.openxmlformats.org/officeDocument/2006/customXml" ds:itemID="{6FA9F146-6C50-4794-ABCF-A87873A705C1}">
+<ds:datastoreItem xmlns:ds="http://schemas.openxmlformats.org/officeDocument/2006/customXml" ds:itemID="{2FA3767F-923E-4C57-90E5-701A83028145}">
   <ds:schemaRefs>
     <ds:schemaRef ds:uri="http://schemas.openxmlformats.org/officeDocument/2006/bibliography"/>
   </ds:schemaRefs>

</xml_diff>

<commit_message>
Updated for TM Version 4800 build 2
git-svn-id: svn://127.0.0.1/Core@12492 17c802ae-cbca-534c-9e8e-6d19a4926c45
</commit_message>
<xml_diff>
--- a/trunk/doc/Exor Product Installation and Upgrade Guide v4.8.0.0.docx
+++ b/trunk/doc/Exor Product Installation and Upgrade Guide v4.8.0.0.docx
@@ -102,11 +102,21 @@
         <w:pStyle w:val="coverinfo"/>
         <w:jc w:val="center"/>
       </w:pPr>
-      <w:fldSimple w:instr=" SUBJECT   \* MERGEFORMAT ">
-        <w:r>
-          <w:t>Product Installation and Upgrade Guide</w:t>
-        </w:r>
-      </w:fldSimple>
+      <w:r>
+        <w:fldChar w:fldCharType="begin"/>
+      </w:r>
+      <w:r>
+        <w:instrText xml:space="preserve"> SUBJECT   \* MERGEFORMAT </w:instrText>
+      </w:r>
+      <w:r>
+        <w:fldChar w:fldCharType="separate"/>
+      </w:r>
+      <w:r>
+        <w:t>Product Installation and Upgrade Guide</w:t>
+      </w:r>
+      <w:r>
+        <w:fldChar w:fldCharType="end"/>
+      </w:r>
     </w:p>
     <w:p/>
     <w:p>
@@ -13432,14 +13442,14 @@
       <w:pPr>
         <w:pStyle w:val="Heading1"/>
       </w:pPr>
-      <w:bookmarkStart w:id="1" w:name="_Toc180569818"/>
-      <w:bookmarkStart w:id="2" w:name="_Toc366491964"/>
-      <w:bookmarkStart w:id="3" w:name="_Toc31376745"/>
+      <w:bookmarkStart w:id="1" w:name="_Toc31376745"/>
+      <w:bookmarkStart w:id="2" w:name="_Toc180569818"/>
+      <w:bookmarkStart w:id="3" w:name="_Toc366491964"/>
       <w:r>
         <w:lastRenderedPageBreak/>
         <w:t>Introduction</w:t>
       </w:r>
-      <w:bookmarkEnd w:id="3"/>
+      <w:bookmarkEnd w:id="1"/>
     </w:p>
     <w:p>
       <w:pPr>
@@ -14209,10 +14219,10 @@
       <w:bookmarkStart w:id="27" w:name="_Ref371063437"/>
       <w:bookmarkStart w:id="28" w:name="_Ref371063448"/>
       <w:bookmarkStart w:id="29" w:name="_Ref371063455"/>
-      <w:bookmarkStart w:id="30" w:name="_Toc180569824"/>
-      <w:bookmarkStart w:id="31" w:name="_Toc31376750"/>
-      <w:bookmarkEnd w:id="1"/>
+      <w:bookmarkStart w:id="30" w:name="_Toc31376750"/>
+      <w:bookmarkStart w:id="31" w:name="_Toc180569824"/>
       <w:bookmarkEnd w:id="2"/>
+      <w:bookmarkEnd w:id="3"/>
       <w:r>
         <w:t>Pre-Requisites to Installation/Upgrade</w:t>
       </w:r>
@@ -14233,7 +14243,7 @@
       <w:bookmarkEnd w:id="27"/>
       <w:bookmarkEnd w:id="28"/>
       <w:bookmarkEnd w:id="29"/>
-      <w:bookmarkEnd w:id="31"/>
+      <w:bookmarkEnd w:id="30"/>
     </w:p>
     <w:p>
       <w:pPr>
@@ -16205,12 +16215,12 @@
       <w:pPr>
         <w:pStyle w:val="Heading3"/>
       </w:pPr>
-      <w:bookmarkStart w:id="37" w:name="_Toc202257711"/>
-      <w:bookmarkStart w:id="38" w:name="_Toc31376754"/>
+      <w:bookmarkStart w:id="37" w:name="_Toc31376754"/>
+      <w:bookmarkStart w:id="38" w:name="_Toc202257711"/>
       <w:r>
         <w:t>Edit webutiljpi.htm</w:t>
       </w:r>
-      <w:bookmarkEnd w:id="38"/>
+      <w:bookmarkEnd w:id="37"/>
     </w:p>
     <w:p>
       <w:pPr>
@@ -17791,11 +17801,11 @@
       <w:pPr>
         <w:pStyle w:val="Heading2"/>
       </w:pPr>
-      <w:bookmarkStart w:id="50" w:name="_Toc254883632"/>
-      <w:bookmarkStart w:id="51" w:name="_Toc366491978"/>
-      <w:bookmarkStart w:id="52" w:name="_Toc202257713"/>
-      <w:bookmarkStart w:id="53" w:name="_Toc31376761"/>
-      <w:bookmarkEnd w:id="37"/>
+      <w:bookmarkStart w:id="50" w:name="_Toc31376761"/>
+      <w:bookmarkStart w:id="51" w:name="_Toc254883632"/>
+      <w:bookmarkStart w:id="52" w:name="_Toc366491978"/>
+      <w:bookmarkStart w:id="53" w:name="_Toc202257713"/>
+      <w:bookmarkEnd w:id="38"/>
       <w:r>
         <w:t>Network Manager</w:t>
       </w:r>
@@ -17811,7 +17821,7 @@
       <w:r>
         <w:t>nstall/Upgrade</w:t>
       </w:r>
-      <w:bookmarkEnd w:id="53"/>
+      <w:bookmarkEnd w:id="50"/>
     </w:p>
     <w:p>
       <w:pPr>
@@ -18044,7 +18054,7 @@
       <w:r>
         <w:t>Highways Owner Account</w:t>
       </w:r>
-      <w:bookmarkEnd w:id="50"/>
+      <w:bookmarkEnd w:id="51"/>
       <w:r>
         <w:t xml:space="preserve"> </w:t>
       </w:r>
@@ -18054,7 +18064,7 @@
       <w:r>
         <w:t>(Install Only)</w:t>
       </w:r>
-      <w:bookmarkEnd w:id="51"/>
+      <w:bookmarkEnd w:id="52"/>
       <w:bookmarkEnd w:id="62"/>
     </w:p>
     <w:p>
@@ -18838,10 +18848,10 @@
         <w:pStyle w:val="Heading3"/>
       </w:pPr>
       <w:bookmarkStart w:id="68" w:name="_Toc378938007"/>
-      <w:bookmarkStart w:id="69" w:name="_Toc202257716"/>
-      <w:bookmarkStart w:id="70" w:name="_Toc366491986"/>
-      <w:bookmarkStart w:id="71" w:name="_Toc31376765"/>
-      <w:bookmarkEnd w:id="52"/>
+      <w:bookmarkStart w:id="69" w:name="_Toc31376765"/>
+      <w:bookmarkStart w:id="70" w:name="_Toc202257716"/>
+      <w:bookmarkStart w:id="71" w:name="_Toc366491986"/>
+      <w:bookmarkEnd w:id="53"/>
       <w:bookmarkEnd w:id="63"/>
       <w:r>
         <w:t>Core User and Objects</w:t>
@@ -18853,7 +18863,7 @@
       <w:r>
         <w:t>(Install Only)</w:t>
       </w:r>
-      <w:bookmarkEnd w:id="71"/>
+      <w:bookmarkEnd w:id="69"/>
       <w:r>
         <w:br/>
       </w:r>
@@ -20158,8 +20168,8 @@
         <w:lastRenderedPageBreak/>
         <w:t>Upgrade of Network Manager</w:t>
       </w:r>
-      <w:bookmarkEnd w:id="69"/>
       <w:bookmarkEnd w:id="70"/>
+      <w:bookmarkEnd w:id="71"/>
       <w:bookmarkEnd w:id="80"/>
       <w:bookmarkEnd w:id="81"/>
     </w:p>
@@ -21705,12 +21715,12 @@
       <w:pPr>
         <w:pStyle w:val="Heading3"/>
       </w:pPr>
-      <w:bookmarkStart w:id="98" w:name="_Toc216667131"/>
-      <w:bookmarkStart w:id="99" w:name="_Toc222221986"/>
-      <w:bookmarkStart w:id="100" w:name="_Toc254883814"/>
-      <w:bookmarkStart w:id="101" w:name="_Toc267553960"/>
-      <w:bookmarkStart w:id="102" w:name="_Toc366491995"/>
-      <w:bookmarkStart w:id="103" w:name="_Toc31376775"/>
+      <w:bookmarkStart w:id="98" w:name="_Toc31376775"/>
+      <w:bookmarkStart w:id="99" w:name="_Toc216667131"/>
+      <w:bookmarkStart w:id="100" w:name="_Toc222221986"/>
+      <w:bookmarkStart w:id="101" w:name="_Toc254883814"/>
+      <w:bookmarkStart w:id="102" w:name="_Toc267553960"/>
+      <w:bookmarkStart w:id="103" w:name="_Toc366491995"/>
       <w:r>
         <w:t xml:space="preserve">ORACLE Listener </w:t>
       </w:r>
@@ -21724,7 +21734,7 @@
       <w:r>
         <w:t>(Post Install and Upgrade)</w:t>
       </w:r>
-      <w:bookmarkEnd w:id="103"/>
+      <w:bookmarkEnd w:id="98"/>
     </w:p>
     <w:p>
       <w:pPr>
@@ -22164,14 +22174,14 @@
       <w:r>
         <w:t>Mapserver Component Install</w:t>
       </w:r>
-      <w:bookmarkEnd w:id="98"/>
       <w:bookmarkEnd w:id="99"/>
       <w:bookmarkEnd w:id="100"/>
       <w:bookmarkEnd w:id="101"/>
+      <w:bookmarkEnd w:id="102"/>
       <w:r>
         <w:t xml:space="preserve"> (Post Install and Upgrade)</w:t>
       </w:r>
-      <w:bookmarkEnd w:id="102"/>
+      <w:bookmarkEnd w:id="103"/>
       <w:bookmarkEnd w:id="104"/>
     </w:p>
     <w:p>
@@ -26000,7 +26010,7 @@
       </w:pPr>
       <w:bookmarkStart w:id="113" w:name="_Toc378938189"/>
       <w:bookmarkEnd w:id="0"/>
-      <w:bookmarkEnd w:id="30"/>
+      <w:bookmarkEnd w:id="31"/>
       <w:r>
         <w:br w:type="page"/>
       </w:r>
@@ -27075,10 +27085,10 @@
             <v:path o:extrusionok="f" gradientshapeok="t" o:connecttype="rect"/>
             <o:lock v:ext="edit" aspectratio="t"/>
           </v:shapetype>
-          <v:shape id="_x0000_i1025" type="#_x0000_t75" style="width:415.7pt;height:90.8pt" o:ole="">
+          <v:shape id="_x0000_i1025" type="#_x0000_t75" style="width:415.45pt;height:90.8pt" o:ole="">
             <v:imagedata r:id="rId35" o:title=""/>
           </v:shape>
-          <o:OLEObject Type="Embed" ProgID="PBrush" ShapeID="_x0000_i1025" DrawAspect="Content" ObjectID="_1642224396" r:id="rId36"/>
+          <o:OLEObject Type="Embed" ProgID="PBrush" ShapeID="_x0000_i1025" DrawAspect="Content" ObjectID="_1642948559" r:id="rId36"/>
         </w:object>
       </w:r>
       <w:r>
@@ -27203,7 +27213,7 @@
           <v:shape id="_x0000_i1026" type="#_x0000_t75" style="width:416.35pt;height:90.8pt" o:ole="">
             <v:imagedata r:id="rId37" o:title=""/>
           </v:shape>
-          <o:OLEObject Type="Embed" ProgID="PBrush" ShapeID="_x0000_i1026" DrawAspect="Content" ObjectID="_1642224397" r:id="rId38"/>
+          <o:OLEObject Type="Embed" ProgID="PBrush" ShapeID="_x0000_i1026" DrawAspect="Content" ObjectID="_1642948560" r:id="rId38"/>
         </w:object>
       </w:r>
     </w:p>
@@ -29087,8 +29097,8 @@
       <w:bookmarkStart w:id="158" w:name="_Toc320697284"/>
       <w:bookmarkStart w:id="159" w:name="_Toc366492017"/>
       <w:bookmarkStart w:id="160" w:name="_Toc378938054"/>
-      <w:bookmarkStart w:id="161" w:name="_Toc222221891"/>
-      <w:bookmarkStart w:id="162" w:name="_Toc31376797"/>
+      <w:bookmarkStart w:id="161" w:name="_Toc31376797"/>
+      <w:bookmarkStart w:id="162" w:name="_Toc222221891"/>
       <w:r>
         <w:t>Conflated Networks</w:t>
       </w:r>
@@ -29101,7 +29111,7 @@
       <w:bookmarkEnd w:id="158"/>
       <w:bookmarkEnd w:id="159"/>
       <w:bookmarkEnd w:id="160"/>
-      <w:bookmarkEnd w:id="162"/>
+      <w:bookmarkEnd w:id="161"/>
     </w:p>
     <w:p>
       <w:pPr>
@@ -29258,7 +29268,7 @@
       <w:r>
         <w:t>Additional Configuration</w:t>
       </w:r>
-      <w:bookmarkEnd w:id="161"/>
+      <w:bookmarkEnd w:id="162"/>
       <w:bookmarkEnd w:id="163"/>
       <w:bookmarkEnd w:id="164"/>
       <w:r>
@@ -29361,10 +29371,10 @@
     <w:p>
       <w:r>
         <w:object w:dxaOrig="8986" w:dyaOrig="1980" w14:anchorId="464A46A6">
-          <v:shape id="_x0000_i1027" type="#_x0000_t75" style="width:415.7pt;height:90.8pt" o:ole="">
+          <v:shape id="_x0000_i1027" type="#_x0000_t75" style="width:415.45pt;height:90.8pt" o:ole="">
             <v:imagedata r:id="rId35" o:title=""/>
           </v:shape>
-          <o:OLEObject Type="Embed" ProgID="PBrush" ShapeID="_x0000_i1027" DrawAspect="Content" ObjectID="_1642224398" r:id="rId47"/>
+          <o:OLEObject Type="Embed" ProgID="PBrush" ShapeID="_x0000_i1027" DrawAspect="Content" ObjectID="_1642948561" r:id="rId47"/>
         </w:object>
       </w:r>
       <w:r>
@@ -29500,19 +29510,53 @@
       <w:r>
         <w:t xml:space="preserve">, extract the </w:t>
       </w:r>
-      <w:bookmarkStart w:id="187" w:name="_GoBack"/>
       <w:r>
         <w:t>PEM</w:t>
       </w:r>
+      <w:r>
+        <w:t xml:space="preserve"> files from the zip file into a working directory e</w:t>
+      </w:r>
+      <w:r>
+        <w:t>.g.</w:t>
+      </w:r>
+      <w:r>
+        <w:t xml:space="preserve"> C:\EXOR to be referred to as </w:t>
+      </w:r>
+      <w:r>
+        <w:rPr>
+          <w:rStyle w:val="HighlightText"/>
+        </w:rPr>
+        <w:t>&lt;exor_base&gt;</w:t>
+      </w:r>
+      <w:r>
+        <w:t>.</w:t>
+      </w:r>
+    </w:p>
+    <w:p>
+      <w:pPr>
+        <w:pStyle w:val="Heading3"/>
+      </w:pPr>
+      <w:bookmarkStart w:id="187" w:name="_Toc31376803"/>
+      <w:r>
+        <w:t>Product Run-time Environment</w:t>
+      </w:r>
       <w:bookmarkEnd w:id="187"/>
-      <w:r>
-        <w:t xml:space="preserve"> files from the zip file into a working directory e</w:t>
-      </w:r>
-      <w:r>
-        <w:t>.g.</w:t>
-      </w:r>
-      <w:r>
-        <w:t xml:space="preserve"> C:\EXOR to be referred to as </w:t>
+    </w:p>
+    <w:p>
+      <w:pPr>
+        <w:pStyle w:val="Body"/>
+      </w:pPr>
+      <w:r>
+        <w:t xml:space="preserve">All </w:t>
+      </w:r>
+      <w:r>
+        <w:t>Enquiry</w:t>
+      </w:r>
+      <w:r>
+        <w:t xml:space="preserve"> Manager</w:t>
+      </w:r>
+      <w:r>
+        <w:t xml:space="preserve"> run-time modules, held in the product release installation folder </w:t>
       </w:r>
       <w:r>
         <w:rPr>
@@ -29521,6 +29565,115 @@
         <w:t>&lt;exor_base&gt;</w:t>
       </w:r>
       <w:r>
+        <w:t>\</w:t>
+      </w:r>
+      <w:r>
+        <w:t>pem</w:t>
+      </w:r>
+      <w:r>
+        <w:t>\11g_bin,</w:t>
+      </w:r>
+      <w:r>
+        <w:t xml:space="preserve"> </w:t>
+      </w:r>
+      <w:r>
+        <w:t>must be copied into the fusion-middleware folder dedicated for this purpose</w:t>
+      </w:r>
+      <w:r>
+        <w:t>, a</w:t>
+      </w:r>
+      <w:r>
+        <w:t xml:space="preserve">s specified in </w:t>
+      </w:r>
+      <w:r>
+        <w:fldChar w:fldCharType="begin"/>
+      </w:r>
+      <w:r>
+        <w:instrText xml:space="preserve"> REF _Ref21941802 \r \h </w:instrText>
+      </w:r>
+      <w:r>
+        <w:instrText xml:space="preserve"> \* MERGEFORMAT </w:instrText>
+      </w:r>
+      <w:r>
+        <w:fldChar w:fldCharType="separate"/>
+      </w:r>
+      <w:r>
+        <w:t>3.1.1</w:t>
+      </w:r>
+      <w:r>
+        <w:fldChar w:fldCharType="end"/>
+      </w:r>
+    </w:p>
+    <w:p>
+      <w:pPr>
+        <w:rPr>
+          <w:rStyle w:val="HighlightText"/>
+        </w:rPr>
+      </w:pPr>
+      <w:r>
+        <w:rPr>
+          <w:rStyle w:val="HighlightText"/>
+        </w:rPr>
+        <w:t>If in any doubt, please raise a ticket at http://selectservices.bentley.com.</w:t>
+      </w:r>
+    </w:p>
+    <w:p>
+      <w:pPr>
+        <w:pStyle w:val="Heading2"/>
+      </w:pPr>
+      <w:bookmarkStart w:id="188" w:name="_Toc31376804"/>
+      <w:r>
+        <w:t>Enquiry</w:t>
+      </w:r>
+      <w:r>
+        <w:t xml:space="preserve"> </w:t>
+      </w:r>
+      <w:r>
+        <w:t>Manager</w:t>
+      </w:r>
+      <w:r>
+        <w:t xml:space="preserve"> </w:t>
+      </w:r>
+      <w:r>
+        <w:t>DB Server</w:t>
+      </w:r>
+      <w:r>
+        <w:t xml:space="preserve"> </w:t>
+      </w:r>
+      <w:r>
+        <w:t>I</w:t>
+      </w:r>
+      <w:r>
+        <w:t>nstall/Upgrade</w:t>
+      </w:r>
+      <w:bookmarkEnd w:id="188"/>
+    </w:p>
+    <w:p>
+      <w:pPr>
+        <w:pStyle w:val="Body"/>
+      </w:pPr>
+      <w:r>
+        <w:t xml:space="preserve">This section provides details of steps involved in installing/upgrading the server components for </w:t>
+      </w:r>
+      <w:r>
+        <w:t xml:space="preserve">Enquiry </w:t>
+      </w:r>
+      <w:r>
+        <w:t>Manager</w:t>
+      </w:r>
+      <w:r>
+        <w:t xml:space="preserve"> to 4.</w:t>
+      </w:r>
+      <w:r>
+        <w:t>8</w:t>
+      </w:r>
+      <w:r>
+        <w:t>.0.</w:t>
+      </w:r>
+      <w:r>
+        <w:t>x</w:t>
+      </w:r>
+      <w:r>
         <w:t>.</w:t>
       </w:r>
     </w:p>
@@ -29528,156 +29681,11 @@
       <w:pPr>
         <w:pStyle w:val="Heading3"/>
       </w:pPr>
-      <w:bookmarkStart w:id="188" w:name="_Toc31376803"/>
-      <w:r>
-        <w:t>Product Run-time Environment</w:t>
-      </w:r>
-      <w:bookmarkEnd w:id="188"/>
-    </w:p>
-    <w:p>
-      <w:pPr>
-        <w:pStyle w:val="Body"/>
-      </w:pPr>
-      <w:r>
-        <w:t xml:space="preserve">All </w:t>
-      </w:r>
-      <w:r>
-        <w:t>Enquiry</w:t>
-      </w:r>
-      <w:r>
-        <w:t xml:space="preserve"> Manager</w:t>
-      </w:r>
-      <w:r>
-        <w:t xml:space="preserve"> run-time modules, held in the product release installation folder </w:t>
-      </w:r>
-      <w:r>
-        <w:rPr>
-          <w:rStyle w:val="HighlightText"/>
-        </w:rPr>
-        <w:t>&lt;exor_base&gt;</w:t>
-      </w:r>
-      <w:r>
-        <w:t>\</w:t>
-      </w:r>
-      <w:r>
-        <w:t>pem</w:t>
-      </w:r>
-      <w:r>
-        <w:t>\11g_bin,</w:t>
-      </w:r>
-      <w:r>
-        <w:t xml:space="preserve"> </w:t>
-      </w:r>
-      <w:r>
-        <w:t>must be copied into the fusion-middleware folder dedicated for this purpose</w:t>
-      </w:r>
-      <w:r>
-        <w:t>, a</w:t>
-      </w:r>
-      <w:r>
-        <w:t xml:space="preserve">s specified in </w:t>
-      </w:r>
-      <w:r>
-        <w:fldChar w:fldCharType="begin"/>
-      </w:r>
-      <w:r>
-        <w:instrText xml:space="preserve"> REF _Ref21941802 \r \h </w:instrText>
-      </w:r>
-      <w:r>
-        <w:instrText xml:space="preserve"> \* MERGEFORMAT </w:instrText>
-      </w:r>
-      <w:r>
-        <w:fldChar w:fldCharType="separate"/>
-      </w:r>
-      <w:r>
-        <w:t>3.1.1</w:t>
-      </w:r>
-      <w:r>
-        <w:fldChar w:fldCharType="end"/>
-      </w:r>
-    </w:p>
-    <w:p>
-      <w:pPr>
-        <w:rPr>
-          <w:rStyle w:val="HighlightText"/>
-        </w:rPr>
-      </w:pPr>
-      <w:r>
-        <w:rPr>
-          <w:rStyle w:val="HighlightText"/>
-        </w:rPr>
-        <w:t>If in any doubt, please raise a ticket at http://selectservices.bentley.com.</w:t>
-      </w:r>
-    </w:p>
-    <w:p>
-      <w:pPr>
-        <w:pStyle w:val="Heading2"/>
-      </w:pPr>
-      <w:bookmarkStart w:id="189" w:name="_Toc31376804"/>
-      <w:r>
-        <w:t>Enquiry</w:t>
-      </w:r>
-      <w:r>
-        <w:t xml:space="preserve"> </w:t>
-      </w:r>
-      <w:r>
-        <w:t>Manager</w:t>
-      </w:r>
-      <w:r>
-        <w:t xml:space="preserve"> </w:t>
-      </w:r>
-      <w:r>
-        <w:t>DB Server</w:t>
-      </w:r>
-      <w:r>
-        <w:t xml:space="preserve"> </w:t>
-      </w:r>
-      <w:r>
-        <w:t>I</w:t>
-      </w:r>
-      <w:r>
-        <w:t>nstall/Upgrade</w:t>
+      <w:bookmarkStart w:id="189" w:name="_Toc31376805"/>
+      <w:r>
+        <w:t>Pre-Install and Upgrade</w:t>
       </w:r>
       <w:bookmarkEnd w:id="189"/>
-    </w:p>
-    <w:p>
-      <w:pPr>
-        <w:pStyle w:val="Body"/>
-      </w:pPr>
-      <w:r>
-        <w:t xml:space="preserve">This section provides details of steps involved in installing/upgrading the server components for </w:t>
-      </w:r>
-      <w:r>
-        <w:t xml:space="preserve">Enquiry </w:t>
-      </w:r>
-      <w:r>
-        <w:t>Manager</w:t>
-      </w:r>
-      <w:r>
-        <w:t xml:space="preserve"> to 4.</w:t>
-      </w:r>
-      <w:r>
-        <w:t>8</w:t>
-      </w:r>
-      <w:r>
-        <w:t>.0.</w:t>
-      </w:r>
-      <w:r>
-        <w:t>x</w:t>
-      </w:r>
-      <w:r>
-        <w:t>.</w:t>
-      </w:r>
-    </w:p>
-    <w:p>
-      <w:pPr>
-        <w:pStyle w:val="Heading3"/>
-      </w:pPr>
-      <w:bookmarkStart w:id="190" w:name="_Toc31376805"/>
-      <w:r>
-        <w:t>Pre-Install and Upgrade</w:t>
-      </w:r>
-      <w:bookmarkEnd w:id="190"/>
     </w:p>
     <w:p>
       <w:pPr>
@@ -29743,7 +29751,7 @@
         </w:tabs>
         <w:ind w:left="432" w:hanging="432"/>
       </w:pPr>
-      <w:bookmarkStart w:id="191" w:name="_Toc31376806"/>
+      <w:bookmarkStart w:id="190" w:name="_Toc31376806"/>
       <w:r>
         <w:t xml:space="preserve">Install of </w:t>
       </w:r>
@@ -29753,7 +29761,7 @@
       <w:r>
         <w:t>Manager</w:t>
       </w:r>
-      <w:bookmarkEnd w:id="191"/>
+      <w:bookmarkEnd w:id="190"/>
     </w:p>
     <w:p>
       <w:pPr>
@@ -30038,7 +30046,7 @@
         </w:tabs>
         <w:ind w:left="432" w:hanging="432"/>
       </w:pPr>
-      <w:bookmarkStart w:id="192" w:name="_Toc31376807"/>
+      <w:bookmarkStart w:id="191" w:name="_Toc31376807"/>
       <w:r>
         <w:t xml:space="preserve">Upgrade of </w:t>
       </w:r>
@@ -30048,7 +30056,7 @@
       <w:r>
         <w:t>Manager</w:t>
       </w:r>
-      <w:bookmarkEnd w:id="192"/>
+      <w:bookmarkEnd w:id="191"/>
     </w:p>
     <w:p>
       <w:pPr>
@@ -30429,7 +30437,7 @@
         </w:tabs>
         <w:ind w:left="432" w:hanging="432"/>
       </w:pPr>
-      <w:bookmarkStart w:id="193" w:name="_Toc31376808"/>
+      <w:bookmarkStart w:id="192" w:name="_Toc31376808"/>
       <w:r>
         <w:t xml:space="preserve">Post </w:t>
       </w:r>
@@ -30439,7 +30447,7 @@
       <w:r>
         <w:t>Upgrade Tasks</w:t>
       </w:r>
-      <w:bookmarkEnd w:id="193"/>
+      <w:bookmarkEnd w:id="192"/>
     </w:p>
     <w:p>
       <w:pPr>
@@ -30544,11 +30552,11 @@
         </w:tabs>
         <w:ind w:left="432" w:hanging="432"/>
       </w:pPr>
-      <w:bookmarkStart w:id="194" w:name="_Toc31376809"/>
+      <w:bookmarkStart w:id="193" w:name="_Toc31376809"/>
       <w:r>
         <w:t>Additional Configuration (Post Install and Upgrade)</w:t>
       </w:r>
-      <w:bookmarkEnd w:id="194"/>
+      <w:bookmarkEnd w:id="193"/>
     </w:p>
     <w:p>
       <w:pPr>
@@ -30599,11 +30607,11 @@
         </w:tabs>
         <w:ind w:left="432" w:hanging="432"/>
       </w:pPr>
-      <w:bookmarkStart w:id="195" w:name="_Toc31376810"/>
+      <w:bookmarkStart w:id="194" w:name="_Toc31376810"/>
       <w:r>
         <w:t>Product Licencing (Post Install only)</w:t>
       </w:r>
-      <w:bookmarkEnd w:id="195"/>
+      <w:bookmarkEnd w:id="194"/>
     </w:p>
     <w:p>
       <w:pPr>
@@ -30625,10 +30633,10 @@
     <w:p>
       <w:r>
         <w:object w:dxaOrig="8986" w:dyaOrig="1980" w14:anchorId="5A928E45">
-          <v:shape id="_x0000_i1028" type="#_x0000_t75" style="width:415.7pt;height:90.8pt" o:ole="">
+          <v:shape id="_x0000_i1028" type="#_x0000_t75" style="width:415.45pt;height:90.8pt" o:ole="">
             <v:imagedata r:id="rId35" o:title=""/>
           </v:shape>
-          <o:OLEObject Type="Embed" ProgID="PBrush" ShapeID="_x0000_i1028" DrawAspect="Content" ObjectID="_1642224399" r:id="rId50"/>
+          <o:OLEObject Type="Embed" ProgID="PBrush" ShapeID="_x0000_i1028" DrawAspect="Content" ObjectID="_1642948562" r:id="rId50"/>
         </w:object>
       </w:r>
       <w:r>
@@ -30660,12 +30668,12 @@
         </w:tabs>
         <w:ind w:left="432" w:hanging="432"/>
       </w:pPr>
-      <w:bookmarkStart w:id="196" w:name="_Toc31376811"/>
+      <w:bookmarkStart w:id="195" w:name="_Toc31376811"/>
       <w:r>
         <w:lastRenderedPageBreak/>
         <w:t>Spatial Configuration (Post Install and Upgrade)</w:t>
       </w:r>
-      <w:bookmarkEnd w:id="196"/>
+      <w:bookmarkEnd w:id="195"/>
     </w:p>
     <w:p>
       <w:pPr>
@@ -30703,12 +30711,12 @@
       <w:pPr>
         <w:pStyle w:val="Heading1"/>
       </w:pPr>
-      <w:bookmarkStart w:id="197" w:name="_Toc31376812"/>
+      <w:bookmarkStart w:id="196" w:name="_Toc31376812"/>
       <w:r>
         <w:lastRenderedPageBreak/>
         <w:t>TMA Manager</w:t>
       </w:r>
-      <w:bookmarkEnd w:id="197"/>
+      <w:bookmarkEnd w:id="196"/>
     </w:p>
     <w:p>
       <w:pPr>
@@ -30719,8 +30727,8 @@
         <w:spacing w:before="60" w:after="60" w:line="240" w:lineRule="auto"/>
         <w:ind w:left="0" w:firstLine="0"/>
       </w:pPr>
-      <w:bookmarkStart w:id="198" w:name="_Toc381176257"/>
-      <w:bookmarkStart w:id="199" w:name="_Toc31376813"/>
+      <w:bookmarkStart w:id="197" w:name="_Toc381176257"/>
+      <w:bookmarkStart w:id="198" w:name="_Toc31376813"/>
       <w:r>
         <w:t>I</w:t>
       </w:r>
@@ -30730,8 +30738,8 @@
       <w:r>
         <w:t xml:space="preserve"> of the TMA Manager Software files</w:t>
       </w:r>
+      <w:bookmarkEnd w:id="197"/>
       <w:bookmarkEnd w:id="198"/>
-      <w:bookmarkEnd w:id="199"/>
     </w:p>
     <w:p>
       <w:pPr>
@@ -30761,13 +30769,13 @@
       <w:pPr>
         <w:pStyle w:val="Heading3"/>
       </w:pPr>
-      <w:bookmarkStart w:id="200" w:name="_Toc22129159"/>
-      <w:bookmarkStart w:id="201" w:name="_Toc31376814"/>
+      <w:bookmarkStart w:id="199" w:name="_Toc22129159"/>
+      <w:bookmarkStart w:id="200" w:name="_Toc31376814"/>
       <w:r>
         <w:t>Product Run-time Environment</w:t>
       </w:r>
+      <w:bookmarkEnd w:id="199"/>
       <w:bookmarkEnd w:id="200"/>
-      <w:bookmarkEnd w:id="201"/>
     </w:p>
     <w:p>
       <w:pPr>
@@ -30879,22 +30887,22 @@
         <w:spacing w:before="60" w:after="60" w:line="240" w:lineRule="auto"/>
         <w:ind w:left="0" w:firstLine="0"/>
       </w:pPr>
-      <w:bookmarkStart w:id="202" w:name="_Toc381176258"/>
+      <w:bookmarkStart w:id="201" w:name="_Toc381176258"/>
+      <w:bookmarkStart w:id="202" w:name="_Toc31376815"/>
       <w:bookmarkStart w:id="203" w:name="_Toc222221862"/>
       <w:bookmarkStart w:id="204" w:name="_Toc254883682"/>
       <w:bookmarkStart w:id="205" w:name="_Toc279737373"/>
       <w:bookmarkStart w:id="206" w:name="_Toc299616323"/>
       <w:bookmarkStart w:id="207" w:name="_Toc320697301"/>
       <w:bookmarkStart w:id="208" w:name="_Toc366492034"/>
-      <w:bookmarkStart w:id="209" w:name="_Toc31376815"/>
       <w:r>
         <w:t>TMA M</w:t>
       </w:r>
       <w:r>
         <w:t>anager Server Install/Upgrade</w:t>
       </w:r>
+      <w:bookmarkEnd w:id="201"/>
       <w:bookmarkEnd w:id="202"/>
-      <w:bookmarkEnd w:id="209"/>
     </w:p>
     <w:p>
       <w:pPr>
@@ -30969,13 +30977,13 @@
         </w:tabs>
         <w:ind w:left="432" w:hanging="432"/>
       </w:pPr>
-      <w:bookmarkStart w:id="210" w:name="_Toc381176259"/>
-      <w:bookmarkStart w:id="211" w:name="_Toc31376816"/>
+      <w:bookmarkStart w:id="209" w:name="_Toc381176259"/>
+      <w:bookmarkStart w:id="210" w:name="_Toc31376816"/>
       <w:r>
         <w:t>Pre-Install and Upgrade</w:t>
       </w:r>
+      <w:bookmarkEnd w:id="209"/>
       <w:bookmarkEnd w:id="210"/>
-      <w:bookmarkEnd w:id="211"/>
     </w:p>
     <w:p>
       <w:pPr>
@@ -31250,8 +31258,8 @@
           <w:color w:val="auto"/>
         </w:rPr>
       </w:pPr>
-      <w:bookmarkStart w:id="212" w:name="_Toc381176261"/>
-      <w:bookmarkStart w:id="213" w:name="_Toc31376817"/>
+      <w:bookmarkStart w:id="211" w:name="_Toc381176261"/>
+      <w:bookmarkStart w:id="212" w:name="_Toc31376817"/>
       <w:r>
         <w:rPr>
           <w:rStyle w:val="InstructionALT"/>
@@ -31276,25 +31284,25 @@
         </w:rPr>
         <w:t>)</w:t>
       </w:r>
+      <w:bookmarkEnd w:id="211"/>
       <w:bookmarkEnd w:id="212"/>
+    </w:p>
+    <w:p>
+      <w:pPr>
+        <w:pStyle w:val="Body"/>
+        <w:rPr>
+          <w:rStyle w:val="Emphasis"/>
+        </w:rPr>
+      </w:pPr>
+      <w:bookmarkStart w:id="213" w:name="_Toc381176262"/>
+      <w:bookmarkStart w:id="214" w:name="_Toc222221865"/>
+      <w:r>
+        <w:rPr>
+          <w:rStyle w:val="Emphasis"/>
+        </w:rPr>
+        <w:t>Check the DAD Configuration</w:t>
+      </w:r>
       <w:bookmarkEnd w:id="213"/>
-    </w:p>
-    <w:p>
-      <w:pPr>
-        <w:pStyle w:val="Body"/>
-        <w:rPr>
-          <w:rStyle w:val="Emphasis"/>
-        </w:rPr>
-      </w:pPr>
-      <w:bookmarkStart w:id="214" w:name="_Toc381176262"/>
-      <w:bookmarkStart w:id="215" w:name="_Toc222221865"/>
-      <w:r>
-        <w:rPr>
-          <w:rStyle w:val="Emphasis"/>
-        </w:rPr>
-        <w:t>Check the DAD Configuration</w:t>
-      </w:r>
-      <w:bookmarkEnd w:id="214"/>
     </w:p>
     <w:p>
       <w:pPr>
@@ -31939,7 +31947,7 @@
           <w:color w:val="auto"/>
         </w:rPr>
       </w:pPr>
-      <w:bookmarkStart w:id="216" w:name="_Toc381176263"/>
+      <w:bookmarkStart w:id="215" w:name="_Toc381176263"/>
     </w:p>
     <w:p>
       <w:pPr>
@@ -32069,7 +32077,7 @@
         <w:lastRenderedPageBreak/>
         <w:t>Restart the HTTP server</w:t>
       </w:r>
-      <w:bookmarkEnd w:id="216"/>
+      <w:bookmarkEnd w:id="215"/>
     </w:p>
     <w:p>
       <w:pPr>
@@ -32141,7 +32149,7 @@
           <w:rStyle w:val="Emphasis"/>
         </w:rPr>
       </w:pPr>
-      <w:bookmarkStart w:id="217" w:name="_Toc381176264"/>
+      <w:bookmarkStart w:id="216" w:name="_Toc381176264"/>
     </w:p>
     <w:p>
       <w:pPr>
@@ -32156,7 +32164,7 @@
         </w:rPr>
         <w:t>ApEx Admin Account</w:t>
       </w:r>
-      <w:bookmarkEnd w:id="217"/>
+      <w:bookmarkEnd w:id="216"/>
     </w:p>
     <w:p>
       <w:pPr>
@@ -33396,8 +33404,8 @@
         </w:tabs>
         <w:ind w:left="432" w:hanging="432"/>
       </w:pPr>
-      <w:bookmarkStart w:id="218" w:name="_Toc381176265"/>
-      <w:bookmarkStart w:id="219" w:name="_Toc31376818"/>
+      <w:bookmarkStart w:id="217" w:name="_Toc381176265"/>
+      <w:bookmarkStart w:id="218" w:name="_Toc31376818"/>
       <w:r>
         <w:t xml:space="preserve">Install of </w:t>
       </w:r>
@@ -33407,8 +33415,8 @@
       <w:r>
         <w:t xml:space="preserve"> Manager</w:t>
       </w:r>
+      <w:bookmarkEnd w:id="217"/>
       <w:bookmarkEnd w:id="218"/>
-      <w:bookmarkEnd w:id="219"/>
     </w:p>
     <w:p>
       <w:pPr>
@@ -33596,7 +33604,7 @@
         <w:pStyle w:val="Heading4"/>
         <w:ind w:left="432" w:hanging="432"/>
       </w:pPr>
-      <w:bookmarkStart w:id="220" w:name="_Toc381176266"/>
+      <w:bookmarkStart w:id="219" w:name="_Toc381176266"/>
       <w:r>
         <w:t>Checking Log File(s)</w:t>
       </w:r>
@@ -33683,21 +33691,21 @@
         </w:tabs>
         <w:ind w:left="432" w:hanging="432"/>
       </w:pPr>
-      <w:bookmarkStart w:id="221" w:name="_Toc381176267"/>
-      <w:bookmarkStart w:id="222" w:name="_Toc31376819"/>
-      <w:bookmarkEnd w:id="215"/>
+      <w:bookmarkStart w:id="220" w:name="_Toc381176267"/>
+      <w:bookmarkStart w:id="221" w:name="_Toc31376819"/>
+      <w:bookmarkEnd w:id="214"/>
+      <w:bookmarkEnd w:id="219"/>
+      <w:r>
+        <w:t xml:space="preserve">Upgrade of </w:t>
+      </w:r>
+      <w:r>
+        <w:t>TMA</w:t>
+      </w:r>
+      <w:r>
+        <w:t xml:space="preserve"> Manager</w:t>
+      </w:r>
       <w:bookmarkEnd w:id="220"/>
-      <w:r>
-        <w:t xml:space="preserve">Upgrade of </w:t>
-      </w:r>
-      <w:r>
-        <w:t>TMA</w:t>
-      </w:r>
-      <w:r>
-        <w:t xml:space="preserve"> Manager</w:t>
-      </w:r>
       <w:bookmarkEnd w:id="221"/>
-      <w:bookmarkEnd w:id="222"/>
     </w:p>
     <w:p>
       <w:pPr>
@@ -33955,7 +33963,7 @@
         <w:pStyle w:val="Heading4"/>
         <w:ind w:left="432" w:hanging="432"/>
       </w:pPr>
-      <w:bookmarkStart w:id="223" w:name="_Toc381176268"/>
+      <w:bookmarkStart w:id="222" w:name="_Toc381176268"/>
       <w:r>
         <w:t>Checking Log File(s)</w:t>
       </w:r>
@@ -34039,7 +34047,7 @@
         <w:t xml:space="preserve"> have been completed. </w:t>
       </w:r>
     </w:p>
-    <w:bookmarkEnd w:id="223"/>
+    <w:bookmarkEnd w:id="222"/>
     <w:p/>
     <w:p>
       <w:pPr>
@@ -34049,6 +34057,7 @@
         </w:tabs>
         <w:ind w:left="432" w:hanging="432"/>
       </w:pPr>
+      <w:bookmarkStart w:id="223" w:name="_Toc31376820"/>
       <w:bookmarkStart w:id="224" w:name="_Toc222221866"/>
       <w:bookmarkStart w:id="225" w:name="_Toc254883688"/>
       <w:bookmarkStart w:id="226" w:name="_Toc279737378"/>
@@ -34056,7 +34065,6 @@
       <w:bookmarkStart w:id="228" w:name="_Toc320697307"/>
       <w:bookmarkStart w:id="229" w:name="_Toc366492040"/>
       <w:bookmarkStart w:id="230" w:name="_Toc381176269"/>
-      <w:bookmarkStart w:id="231" w:name="_Toc31376820"/>
       <w:r>
         <w:t xml:space="preserve">Post </w:t>
       </w:r>
@@ -34066,7 +34074,7 @@
       <w:r>
         <w:t>Upgrade Tasks</w:t>
       </w:r>
-      <w:bookmarkEnd w:id="231"/>
+      <w:bookmarkEnd w:id="223"/>
     </w:p>
     <w:p>
       <w:pPr>
@@ -34182,26 +34190,26 @@
         </w:tabs>
         <w:ind w:left="432" w:hanging="432"/>
       </w:pPr>
-      <w:bookmarkStart w:id="232" w:name="_Toc254883689"/>
-      <w:bookmarkStart w:id="233" w:name="_Toc279737379"/>
-      <w:bookmarkStart w:id="234" w:name="_Toc299616330"/>
-      <w:bookmarkStart w:id="235" w:name="_Toc320697308"/>
-      <w:bookmarkStart w:id="236" w:name="_Toc366492041"/>
-      <w:bookmarkStart w:id="237" w:name="_Toc381176271"/>
-      <w:bookmarkStart w:id="238" w:name="_Toc31376821"/>
+      <w:bookmarkStart w:id="231" w:name="_Toc254883689"/>
+      <w:bookmarkStart w:id="232" w:name="_Toc279737379"/>
+      <w:bookmarkStart w:id="233" w:name="_Toc299616330"/>
+      <w:bookmarkStart w:id="234" w:name="_Toc320697308"/>
+      <w:bookmarkStart w:id="235" w:name="_Toc366492041"/>
+      <w:bookmarkStart w:id="236" w:name="_Toc381176271"/>
+      <w:bookmarkStart w:id="237" w:name="_Toc31376821"/>
       <w:r>
         <w:t>Product Licencing</w:t>
       </w:r>
+      <w:bookmarkEnd w:id="231"/>
       <w:bookmarkEnd w:id="232"/>
+      <w:r>
+        <w:t xml:space="preserve"> (Post Install only)</w:t>
+      </w:r>
       <w:bookmarkEnd w:id="233"/>
-      <w:r>
-        <w:t xml:space="preserve"> (Post Install only)</w:t>
-      </w:r>
       <w:bookmarkEnd w:id="234"/>
       <w:bookmarkEnd w:id="235"/>
       <w:bookmarkEnd w:id="236"/>
       <w:bookmarkEnd w:id="237"/>
-      <w:bookmarkEnd w:id="238"/>
     </w:p>
     <w:p>
       <w:pPr>
@@ -34232,10 +34240,10 @@
     <w:p>
       <w:r>
         <w:object w:dxaOrig="8986" w:dyaOrig="1980" w14:anchorId="10B759CB">
-          <v:shape id="_x0000_i1029" type="#_x0000_t75" style="width:415.7pt;height:90.8pt" o:ole="">
+          <v:shape id="_x0000_i1029" type="#_x0000_t75" style="width:415.45pt;height:90.8pt" o:ole="">
             <v:imagedata r:id="rId35" o:title=""/>
           </v:shape>
-          <o:OLEObject Type="Embed" ProgID="PBrush" ShapeID="_x0000_i1029" DrawAspect="Content" ObjectID="_1642224400" r:id="rId76"/>
+          <o:OLEObject Type="Embed" ProgID="PBrush" ShapeID="_x0000_i1029" DrawAspect="Content" ObjectID="_1642948563" r:id="rId76"/>
         </w:object>
       </w:r>
       <w:r>
@@ -34268,29 +34276,29 @@
         </w:tabs>
         <w:ind w:left="432" w:hanging="432"/>
       </w:pPr>
-      <w:bookmarkStart w:id="239" w:name="_Toc254883690"/>
-      <w:bookmarkStart w:id="240" w:name="_Toc279737380"/>
-      <w:bookmarkStart w:id="241" w:name="_Toc299616331"/>
-      <w:bookmarkStart w:id="242" w:name="_Toc320697309"/>
-      <w:bookmarkStart w:id="243" w:name="_Toc366492042"/>
-      <w:bookmarkStart w:id="244" w:name="_Toc381176272"/>
-      <w:bookmarkStart w:id="245" w:name="_Toc31376822"/>
+      <w:bookmarkStart w:id="238" w:name="_Toc254883690"/>
+      <w:bookmarkStart w:id="239" w:name="_Toc279737380"/>
+      <w:bookmarkStart w:id="240" w:name="_Toc299616331"/>
+      <w:bookmarkStart w:id="241" w:name="_Toc320697309"/>
+      <w:bookmarkStart w:id="242" w:name="_Toc366492042"/>
+      <w:bookmarkStart w:id="243" w:name="_Toc381176272"/>
+      <w:bookmarkStart w:id="244" w:name="_Toc31376822"/>
       <w:r>
         <w:t>Web Service Install</w:t>
       </w:r>
+      <w:bookmarkEnd w:id="238"/>
+      <w:r>
+        <w:t>/Upgrade</w:t>
+      </w:r>
       <w:bookmarkEnd w:id="239"/>
       <w:r>
-        <w:t>/Upgrade</w:t>
+        <w:t xml:space="preserve"> (Post Install and Upgrade)</w:t>
       </w:r>
       <w:bookmarkEnd w:id="240"/>
-      <w:r>
-        <w:t xml:space="preserve"> (Post Install and Upgrade)</w:t>
-      </w:r>
       <w:bookmarkEnd w:id="241"/>
       <w:bookmarkEnd w:id="242"/>
       <w:bookmarkEnd w:id="243"/>
       <w:bookmarkEnd w:id="244"/>
-      <w:bookmarkEnd w:id="245"/>
     </w:p>
     <w:p>
       <w:pPr>
@@ -34349,24 +34357,24 @@
         </w:tabs>
         <w:ind w:left="432" w:hanging="432"/>
       </w:pPr>
-      <w:bookmarkStart w:id="246" w:name="_Toc279737381"/>
-      <w:bookmarkStart w:id="247" w:name="_Toc299616332"/>
-      <w:bookmarkStart w:id="248" w:name="_Toc320697310"/>
-      <w:bookmarkStart w:id="249" w:name="_Toc366492043"/>
-      <w:bookmarkStart w:id="250" w:name="_Toc381176273"/>
-      <w:bookmarkStart w:id="251" w:name="_Toc31376823"/>
+      <w:bookmarkStart w:id="245" w:name="_Toc279737381"/>
+      <w:bookmarkStart w:id="246" w:name="_Toc299616332"/>
+      <w:bookmarkStart w:id="247" w:name="_Toc320697310"/>
+      <w:bookmarkStart w:id="248" w:name="_Toc366492043"/>
+      <w:bookmarkStart w:id="249" w:name="_Toc381176273"/>
+      <w:bookmarkStart w:id="250" w:name="_Toc31376823"/>
       <w:r>
         <w:t xml:space="preserve">TMA </w:t>
       </w:r>
+      <w:bookmarkEnd w:id="245"/>
+      <w:r>
+        <w:t>Process Types (Install only)</w:t>
+      </w:r>
       <w:bookmarkEnd w:id="246"/>
-      <w:r>
-        <w:t>Process Types (Install only)</w:t>
-      </w:r>
       <w:bookmarkEnd w:id="247"/>
       <w:bookmarkEnd w:id="248"/>
       <w:bookmarkEnd w:id="249"/>
       <w:bookmarkEnd w:id="250"/>
-      <w:bookmarkEnd w:id="251"/>
     </w:p>
     <w:p>
       <w:pPr>
@@ -34399,7 +34407,7 @@
         <w:pStyle w:val="Heading4"/>
         <w:ind w:left="432" w:hanging="432"/>
       </w:pPr>
-      <w:bookmarkStart w:id="252" w:name="_Toc381176274"/>
+      <w:bookmarkStart w:id="251" w:name="_Toc381176274"/>
       <w:r>
         <w:t>Following the Install of TMA v4.</w:t>
       </w:r>
@@ -34409,7 +34417,7 @@
       <w:r>
         <w:t>.0.</w:t>
       </w:r>
-      <w:bookmarkEnd w:id="252"/>
+      <w:bookmarkEnd w:id="251"/>
     </w:p>
     <w:p>
       <w:pPr>
@@ -35224,9 +35232,9 @@
           <w:rFonts w:cs="Arial"/>
         </w:rPr>
       </w:pPr>
-      <w:bookmarkStart w:id="253" w:name="_Toc299616333"/>
-      <w:bookmarkStart w:id="254" w:name="_Toc320697311"/>
-      <w:bookmarkStart w:id="255" w:name="_Toc366492044"/>
+      <w:bookmarkStart w:id="252" w:name="_Toc299616333"/>
+      <w:bookmarkStart w:id="253" w:name="_Toc320697311"/>
+      <w:bookmarkStart w:id="254" w:name="_Toc366492044"/>
     </w:p>
     <w:p>
       <w:pPr>
@@ -35236,16 +35244,16 @@
         </w:tabs>
         <w:ind w:left="432" w:hanging="432"/>
       </w:pPr>
-      <w:bookmarkStart w:id="256" w:name="_Toc381176275"/>
-      <w:bookmarkStart w:id="257" w:name="_Toc31376824"/>
+      <w:bookmarkStart w:id="255" w:name="_Toc381176275"/>
+      <w:bookmarkStart w:id="256" w:name="_Toc31376824"/>
       <w:r>
         <w:t>System Holidays (Post Install and Upgrade)</w:t>
       </w:r>
+      <w:bookmarkEnd w:id="252"/>
       <w:bookmarkEnd w:id="253"/>
       <w:bookmarkEnd w:id="254"/>
       <w:bookmarkEnd w:id="255"/>
       <w:bookmarkEnd w:id="256"/>
-      <w:bookmarkEnd w:id="257"/>
     </w:p>
     <w:p>
       <w:pPr>
@@ -35308,59 +35316,216 @@
       <w:pPr>
         <w:pStyle w:val="Heading1"/>
       </w:pPr>
-      <w:bookmarkStart w:id="258" w:name="_Toc31376825"/>
+      <w:bookmarkStart w:id="257" w:name="_Toc31376825"/>
       <w:r>
         <w:lastRenderedPageBreak/>
         <w:t>Accidents Manager</w:t>
       </w:r>
+      <w:bookmarkEnd w:id="257"/>
+    </w:p>
+    <w:p>
+      <w:pPr>
+        <w:pStyle w:val="Heading2"/>
+      </w:pPr>
+      <w:bookmarkStart w:id="258" w:name="_Toc31376826"/>
+      <w:r>
+        <w:t xml:space="preserve">Installation of the </w:t>
+      </w:r>
+      <w:r>
+        <w:t>Accidents Manager</w:t>
+      </w:r>
+      <w:r>
+        <w:t xml:space="preserve"> Software files</w:t>
+      </w:r>
       <w:bookmarkEnd w:id="258"/>
     </w:p>
     <w:p>
       <w:pPr>
+        <w:pStyle w:val="Body"/>
+      </w:pPr>
+      <w:r>
+        <w:t xml:space="preserve">To install the software components for </w:t>
+      </w:r>
+      <w:r>
+        <w:t>Accidents Manager</w:t>
+      </w:r>
+      <w:r>
+        <w:t xml:space="preserve">, extract the </w:t>
+      </w:r>
+      <w:r>
+        <w:t>ACC</w:t>
+      </w:r>
+      <w:r>
+        <w:t xml:space="preserve"> files from the zip file into a working directory e</w:t>
+      </w:r>
+      <w:r>
+        <w:t>.g.</w:t>
+      </w:r>
+      <w:r>
+        <w:t xml:space="preserve"> C:\EXOR to be referred to as </w:t>
+      </w:r>
+      <w:r>
+        <w:rPr>
+          <w:rStyle w:val="HighlightText"/>
+        </w:rPr>
+        <w:t>&lt;exor_base&gt;</w:t>
+      </w:r>
+      <w:r>
+        <w:t>.</w:t>
+      </w:r>
+    </w:p>
+    <w:p>
+      <w:pPr>
+        <w:pStyle w:val="Heading3"/>
+      </w:pPr>
+      <w:bookmarkStart w:id="259" w:name="_Toc31376827"/>
+      <w:r>
+        <w:t>Product Run-time Environment</w:t>
+      </w:r>
+      <w:bookmarkEnd w:id="259"/>
+    </w:p>
+    <w:p>
+      <w:pPr>
+        <w:pStyle w:val="Body"/>
+      </w:pPr>
+      <w:r>
+        <w:t xml:space="preserve">All </w:t>
+      </w:r>
+      <w:r>
+        <w:t>Accidents Manager</w:t>
+      </w:r>
+      <w:r>
+        <w:t xml:space="preserve"> run-time modules, held in the product release installation folder</w:t>
+      </w:r>
+      <w:r>
+        <w:t>s</w:t>
+      </w:r>
+      <w:r>
+        <w:t xml:space="preserve"> </w:t>
+      </w:r>
+      <w:r>
+        <w:rPr>
+          <w:rStyle w:val="HighlightText"/>
+        </w:rPr>
+        <w:t>&lt;exor_base&gt;</w:t>
+      </w:r>
+      <w:r>
+        <w:t>\</w:t>
+      </w:r>
+      <w:r>
+        <w:t>acc</w:t>
+      </w:r>
+      <w:r>
+        <w:t>\11g_bin</w:t>
+      </w:r>
+      <w:r>
+        <w:t xml:space="preserve"> and </w:t>
+      </w:r>
+      <w:r>
+        <w:rPr>
+          <w:rStyle w:val="HighlightText"/>
+        </w:rPr>
+        <w:t>&lt;exor_base&gt;</w:t>
+      </w:r>
+      <w:r>
+        <w:t>\</w:t>
+      </w:r>
+      <w:r>
+        <w:t>acc</w:t>
+      </w:r>
+      <w:r>
+        <w:t>\</w:t>
+      </w:r>
+      <w:r>
+        <w:t>admin\c\</w:t>
+      </w:r>
+      <w:r>
+        <w:t>11g_</w:t>
+      </w:r>
+      <w:r>
+        <w:t>exe</w:t>
+      </w:r>
+      <w:r>
+        <w:t>, must be copied into the fusion-middleware folder dedicated for this purpose</w:t>
+      </w:r>
+      <w:r>
+        <w:t>, a</w:t>
+      </w:r>
+      <w:r>
+        <w:t xml:space="preserve">s specified in </w:t>
+      </w:r>
+      <w:r>
+        <w:fldChar w:fldCharType="begin"/>
+      </w:r>
+      <w:r>
+        <w:instrText xml:space="preserve"> REF _Ref21941802 \r \h </w:instrText>
+      </w:r>
+      <w:r>
+        <w:instrText xml:space="preserve"> \* MERGEFORMAT </w:instrText>
+      </w:r>
+      <w:r>
+        <w:fldChar w:fldCharType="separate"/>
+      </w:r>
+      <w:r>
+        <w:t>3.1.1</w:t>
+      </w:r>
+      <w:r>
+        <w:fldChar w:fldCharType="end"/>
+      </w:r>
+    </w:p>
+    <w:p>
+      <w:pPr>
+        <w:rPr>
+          <w:rStyle w:val="HighlightText"/>
+        </w:rPr>
+      </w:pPr>
+      <w:r>
+        <w:rPr>
+          <w:rStyle w:val="HighlightText"/>
+        </w:rPr>
+        <w:t>If in any doubt, please raise a ticket at http://selectservices.bentley.com.</w:t>
+      </w:r>
+    </w:p>
+    <w:p>
+      <w:pPr>
         <w:pStyle w:val="Heading2"/>
       </w:pPr>
-      <w:bookmarkStart w:id="259" w:name="_Toc31376826"/>
-      <w:r>
-        <w:t xml:space="preserve">Installation of the </w:t>
+      <w:bookmarkStart w:id="260" w:name="_Toc31376828"/>
+      <w:r>
+        <w:t>Accidents Manager DB Server</w:t>
+      </w:r>
+      <w:r>
+        <w:t xml:space="preserve"> </w:t>
+      </w:r>
+      <w:r>
+        <w:t>I</w:t>
+      </w:r>
+      <w:r>
+        <w:t>nstall/Upgrade</w:t>
+      </w:r>
+      <w:bookmarkEnd w:id="260"/>
+    </w:p>
+    <w:p>
+      <w:pPr>
+        <w:pStyle w:val="Body"/>
+      </w:pPr>
+      <w:r>
+        <w:t xml:space="preserve">This section provides details of steps involved in installing/upgrading the server components for </w:t>
       </w:r>
       <w:r>
         <w:t>Accidents Manager</w:t>
       </w:r>
       <w:r>
-        <w:t xml:space="preserve"> Software files</w:t>
-      </w:r>
-      <w:bookmarkEnd w:id="259"/>
-    </w:p>
-    <w:p>
-      <w:pPr>
-        <w:pStyle w:val="Body"/>
-      </w:pPr>
-      <w:r>
-        <w:t xml:space="preserve">To install the software components for </w:t>
-      </w:r>
-      <w:r>
-        <w:t>Accidents Manager</w:t>
-      </w:r>
-      <w:r>
-        <w:t xml:space="preserve">, extract the </w:t>
-      </w:r>
-      <w:r>
-        <w:t>ACC</w:t>
-      </w:r>
-      <w:r>
-        <w:t xml:space="preserve"> files from the zip file into a working directory e</w:t>
-      </w:r>
-      <w:r>
-        <w:t>.g.</w:t>
-      </w:r>
-      <w:r>
-        <w:t xml:space="preserve"> C:\EXOR to be referred to as </w:t>
-      </w:r>
-      <w:r>
-        <w:rPr>
-          <w:rStyle w:val="HighlightText"/>
-        </w:rPr>
-        <w:t>&lt;exor_base&gt;</w:t>
+        <w:t xml:space="preserve"> to 4.</w:t>
+      </w:r>
+      <w:r>
+        <w:t>8</w:t>
+      </w:r>
+      <w:r>
+        <w:t>.0.</w:t>
+      </w:r>
+      <w:r>
+        <w:t>x</w:t>
       </w:r>
       <w:r>
         <w:t>.</w:t>
@@ -35370,168 +35535,11 @@
       <w:pPr>
         <w:pStyle w:val="Heading3"/>
       </w:pPr>
-      <w:bookmarkStart w:id="260" w:name="_Toc31376827"/>
-      <w:r>
-        <w:t>Product Run-time Environment</w:t>
-      </w:r>
-      <w:bookmarkEnd w:id="260"/>
-    </w:p>
-    <w:p>
-      <w:pPr>
-        <w:pStyle w:val="Body"/>
-      </w:pPr>
-      <w:r>
-        <w:t xml:space="preserve">All </w:t>
-      </w:r>
-      <w:r>
-        <w:t>Accidents Manager</w:t>
-      </w:r>
-      <w:r>
-        <w:t xml:space="preserve"> run-time modules, held in the product release installation folder</w:t>
-      </w:r>
-      <w:r>
-        <w:t>s</w:t>
-      </w:r>
-      <w:r>
-        <w:t xml:space="preserve"> </w:t>
-      </w:r>
-      <w:r>
-        <w:rPr>
-          <w:rStyle w:val="HighlightText"/>
-        </w:rPr>
-        <w:t>&lt;exor_base&gt;</w:t>
-      </w:r>
-      <w:r>
-        <w:t>\</w:t>
-      </w:r>
-      <w:r>
-        <w:t>acc</w:t>
-      </w:r>
-      <w:r>
-        <w:t>\11g_bin</w:t>
-      </w:r>
-      <w:r>
-        <w:t xml:space="preserve"> and </w:t>
-      </w:r>
-      <w:r>
-        <w:rPr>
-          <w:rStyle w:val="HighlightText"/>
-        </w:rPr>
-        <w:t>&lt;exor_base&gt;</w:t>
-      </w:r>
-      <w:r>
-        <w:t>\</w:t>
-      </w:r>
-      <w:r>
-        <w:t>acc</w:t>
-      </w:r>
-      <w:r>
-        <w:t>\</w:t>
-      </w:r>
-      <w:r>
-        <w:t>admin\c\</w:t>
-      </w:r>
-      <w:r>
-        <w:t>11g_</w:t>
-      </w:r>
-      <w:r>
-        <w:t>exe</w:t>
-      </w:r>
-      <w:r>
-        <w:t>, must be copied into the fusion-middleware folder dedicated for this purpose</w:t>
-      </w:r>
-      <w:r>
-        <w:t>, a</w:t>
-      </w:r>
-      <w:r>
-        <w:t xml:space="preserve">s specified in </w:t>
-      </w:r>
-      <w:r>
-        <w:fldChar w:fldCharType="begin"/>
-      </w:r>
-      <w:r>
-        <w:instrText xml:space="preserve"> REF _Ref21941802 \r \h </w:instrText>
-      </w:r>
-      <w:r>
-        <w:instrText xml:space="preserve"> \* MERGEFORMAT </w:instrText>
-      </w:r>
-      <w:r>
-        <w:fldChar w:fldCharType="separate"/>
-      </w:r>
-      <w:r>
-        <w:t>3.1.1</w:t>
-      </w:r>
-      <w:r>
-        <w:fldChar w:fldCharType="end"/>
-      </w:r>
-    </w:p>
-    <w:p>
-      <w:pPr>
-        <w:rPr>
-          <w:rStyle w:val="HighlightText"/>
-        </w:rPr>
-      </w:pPr>
-      <w:r>
-        <w:rPr>
-          <w:rStyle w:val="HighlightText"/>
-        </w:rPr>
-        <w:t>If in any doubt, please raise a ticket at http://selectservices.bentley.com.</w:t>
-      </w:r>
-    </w:p>
-    <w:p>
-      <w:pPr>
-        <w:pStyle w:val="Heading2"/>
-      </w:pPr>
-      <w:bookmarkStart w:id="261" w:name="_Toc31376828"/>
-      <w:r>
-        <w:t>Accidents Manager DB Server</w:t>
-      </w:r>
-      <w:r>
-        <w:t xml:space="preserve"> </w:t>
-      </w:r>
-      <w:r>
-        <w:t>I</w:t>
-      </w:r>
-      <w:r>
-        <w:t>nstall/Upgrade</w:t>
+      <w:bookmarkStart w:id="261" w:name="_Toc31376829"/>
+      <w:r>
+        <w:t>Pre-Install and Upgrade</w:t>
       </w:r>
       <w:bookmarkEnd w:id="261"/>
-    </w:p>
-    <w:p>
-      <w:pPr>
-        <w:pStyle w:val="Body"/>
-      </w:pPr>
-      <w:r>
-        <w:t xml:space="preserve">This section provides details of steps involved in installing/upgrading the server components for </w:t>
-      </w:r>
-      <w:r>
-        <w:t>Accidents Manager</w:t>
-      </w:r>
-      <w:r>
-        <w:t xml:space="preserve"> to 4.</w:t>
-      </w:r>
-      <w:r>
-        <w:t>8</w:t>
-      </w:r>
-      <w:r>
-        <w:t>.0.</w:t>
-      </w:r>
-      <w:r>
-        <w:t>x</w:t>
-      </w:r>
-      <w:r>
-        <w:t>.</w:t>
-      </w:r>
-    </w:p>
-    <w:p>
-      <w:pPr>
-        <w:pStyle w:val="Heading3"/>
-      </w:pPr>
-      <w:bookmarkStart w:id="262" w:name="_Toc31376829"/>
-      <w:r>
-        <w:t>Pre-Install and Upgrade</w:t>
-      </w:r>
-      <w:bookmarkEnd w:id="262"/>
     </w:p>
     <w:p>
       <w:r>
@@ -35582,14 +35590,14 @@
         </w:tabs>
         <w:ind w:left="432" w:hanging="432"/>
       </w:pPr>
-      <w:bookmarkStart w:id="263" w:name="_Toc31376830"/>
+      <w:bookmarkStart w:id="262" w:name="_Toc31376830"/>
       <w:r>
         <w:t xml:space="preserve">Install of </w:t>
       </w:r>
       <w:r>
         <w:t>Accidents Manager</w:t>
       </w:r>
-      <w:bookmarkEnd w:id="263"/>
+      <w:bookmarkEnd w:id="262"/>
     </w:p>
     <w:p>
       <w:pPr>
@@ -35856,14 +35864,14 @@
         </w:tabs>
         <w:ind w:left="432" w:hanging="432"/>
       </w:pPr>
-      <w:bookmarkStart w:id="264" w:name="_Toc31376831"/>
+      <w:bookmarkStart w:id="263" w:name="_Toc31376831"/>
       <w:r>
         <w:t xml:space="preserve">Upgrade of </w:t>
       </w:r>
       <w:r>
         <w:t>Accidents Manager</w:t>
       </w:r>
-      <w:bookmarkEnd w:id="264"/>
+      <w:bookmarkEnd w:id="263"/>
     </w:p>
     <w:p>
       <w:pPr>
@@ -36208,7 +36216,7 @@
         </w:tabs>
         <w:ind w:left="432" w:hanging="432"/>
       </w:pPr>
-      <w:bookmarkStart w:id="265" w:name="_Toc31376832"/>
+      <w:bookmarkStart w:id="264" w:name="_Toc31376832"/>
       <w:r>
         <w:t xml:space="preserve">Post </w:t>
       </w:r>
@@ -36218,7 +36226,7 @@
       <w:r>
         <w:t>Upgrade Tasks</w:t>
       </w:r>
-      <w:bookmarkEnd w:id="265"/>
+      <w:bookmarkEnd w:id="264"/>
     </w:p>
     <w:p>
       <w:pPr>
@@ -36316,68 +36324,210 @@
       <w:pPr>
         <w:pStyle w:val="Heading1"/>
       </w:pPr>
-      <w:bookmarkStart w:id="266" w:name="_Toc31376833"/>
+      <w:bookmarkStart w:id="265" w:name="_Toc31376833"/>
       <w:r>
         <w:lastRenderedPageBreak/>
         <w:t>Schemes Manager</w:t>
       </w:r>
+      <w:bookmarkEnd w:id="265"/>
+    </w:p>
+    <w:p>
+      <w:pPr>
+        <w:pStyle w:val="Heading2"/>
+      </w:pPr>
+      <w:bookmarkStart w:id="266" w:name="_Toc31376834"/>
+      <w:r>
+        <w:t xml:space="preserve">Installation of the </w:t>
+      </w:r>
+      <w:r>
+        <w:t>Schemes</w:t>
+      </w:r>
+      <w:r>
+        <w:t xml:space="preserve"> Manager</w:t>
+      </w:r>
+      <w:r>
+        <w:t xml:space="preserve"> </w:t>
+      </w:r>
+      <w:r>
+        <w:t>Software files</w:t>
+      </w:r>
       <w:bookmarkEnd w:id="266"/>
     </w:p>
     <w:p>
       <w:pPr>
+        <w:pStyle w:val="Body"/>
+      </w:pPr>
+      <w:r>
+        <w:t xml:space="preserve">To install the software components for </w:t>
+      </w:r>
+      <w:r>
+        <w:t>Schemes</w:t>
+      </w:r>
+      <w:r>
+        <w:t xml:space="preserve"> Manager</w:t>
+      </w:r>
+      <w:r>
+        <w:t xml:space="preserve">, extract the </w:t>
+      </w:r>
+      <w:r>
+        <w:t>STP</w:t>
+      </w:r>
+      <w:r>
+        <w:t xml:space="preserve"> files from the zip file into a working directory e</w:t>
+      </w:r>
+      <w:r>
+        <w:t>.g.</w:t>
+      </w:r>
+      <w:r>
+        <w:t xml:space="preserve"> C:\EXOR to be referred to as </w:t>
+      </w:r>
+      <w:r>
+        <w:rPr>
+          <w:rStyle w:val="HighlightText"/>
+        </w:rPr>
+        <w:t>&lt;exor_base&gt;</w:t>
+      </w:r>
+      <w:r>
+        <w:t>.</w:t>
+      </w:r>
+    </w:p>
+    <w:p>
+      <w:pPr>
+        <w:pStyle w:val="Heading3"/>
+      </w:pPr>
+      <w:bookmarkStart w:id="267" w:name="_Toc31376835"/>
+      <w:r>
+        <w:t>Product Run-time Environment</w:t>
+      </w:r>
+      <w:bookmarkEnd w:id="267"/>
+    </w:p>
+    <w:p>
+      <w:pPr>
+        <w:pStyle w:val="Body"/>
+      </w:pPr>
+      <w:r>
+        <w:t xml:space="preserve">All </w:t>
+      </w:r>
+      <w:r>
+        <w:t>Schemes Manager</w:t>
+      </w:r>
+      <w:r>
+        <w:t xml:space="preserve"> run-time modules, held in the product release installation folder </w:t>
+      </w:r>
+      <w:r>
+        <w:rPr>
+          <w:rStyle w:val="HighlightText"/>
+        </w:rPr>
+        <w:t>&lt;exor_base&gt;</w:t>
+      </w:r>
+      <w:r>
+        <w:t>\</w:t>
+      </w:r>
+      <w:r>
+        <w:t>stp</w:t>
+      </w:r>
+      <w:r>
+        <w:t>i</w:t>
+      </w:r>
+      <w:r>
+        <w:t>\11g_bin,</w:t>
+      </w:r>
+      <w:r>
+        <w:t xml:space="preserve"> </w:t>
+      </w:r>
+      <w:r>
+        <w:t>must be copied into the fusion-middleware folder dedicated for this purpose</w:t>
+      </w:r>
+      <w:r>
+        <w:t>, a</w:t>
+      </w:r>
+      <w:r>
+        <w:t xml:space="preserve">s specified in </w:t>
+      </w:r>
+      <w:r>
+        <w:fldChar w:fldCharType="begin"/>
+      </w:r>
+      <w:r>
+        <w:instrText xml:space="preserve"> REF _Ref21941802 \r \h </w:instrText>
+      </w:r>
+      <w:r>
+        <w:instrText xml:space="preserve"> \* MERGEFORMAT </w:instrText>
+      </w:r>
+      <w:r>
+        <w:fldChar w:fldCharType="separate"/>
+      </w:r>
+      <w:r>
+        <w:t>3.1.1</w:t>
+      </w:r>
+      <w:r>
+        <w:fldChar w:fldCharType="end"/>
+      </w:r>
+    </w:p>
+    <w:p>
+      <w:pPr>
+        <w:rPr>
+          <w:rStyle w:val="HighlightText"/>
+        </w:rPr>
+      </w:pPr>
+      <w:r>
+        <w:rPr>
+          <w:rStyle w:val="HighlightText"/>
+        </w:rPr>
+        <w:t>If in any doubt, please raise a ticket at http://selectservices.bentley.com.</w:t>
+      </w:r>
+    </w:p>
+    <w:p>
+      <w:pPr>
         <w:pStyle w:val="Heading2"/>
       </w:pPr>
-      <w:bookmarkStart w:id="267" w:name="_Toc31376834"/>
-      <w:r>
-        <w:t xml:space="preserve">Installation of the </w:t>
-      </w:r>
-      <w:r>
-        <w:t>Schemes</w:t>
-      </w:r>
-      <w:r>
-        <w:t xml:space="preserve"> Manager</w:t>
+      <w:bookmarkStart w:id="268" w:name="_Toc31376836"/>
+      <w:r>
+        <w:t xml:space="preserve">Schemes </w:t>
+      </w:r>
+      <w:r>
+        <w:t>Manager</w:t>
       </w:r>
       <w:r>
         <w:t xml:space="preserve"> </w:t>
       </w:r>
       <w:r>
-        <w:t>Software files</w:t>
-      </w:r>
-      <w:bookmarkEnd w:id="267"/>
-    </w:p>
-    <w:p>
-      <w:pPr>
-        <w:pStyle w:val="Body"/>
-      </w:pPr>
-      <w:r>
-        <w:t xml:space="preserve">To install the software components for </w:t>
-      </w:r>
-      <w:r>
-        <w:t>Schemes</w:t>
-      </w:r>
-      <w:r>
-        <w:t xml:space="preserve"> Manager</w:t>
-      </w:r>
-      <w:r>
-        <w:t xml:space="preserve">, extract the </w:t>
-      </w:r>
-      <w:r>
-        <w:t>STP</w:t>
-      </w:r>
-      <w:r>
-        <w:t xml:space="preserve"> files from the zip file into a working directory e</w:t>
-      </w:r>
-      <w:r>
-        <w:t>.g.</w:t>
-      </w:r>
-      <w:r>
-        <w:t xml:space="preserve"> C:\EXOR to be referred to as </w:t>
-      </w:r>
-      <w:r>
-        <w:rPr>
-          <w:rStyle w:val="HighlightText"/>
-        </w:rPr>
-        <w:t>&lt;exor_base&gt;</w:t>
+        <w:t>DB Server</w:t>
+      </w:r>
+      <w:r>
+        <w:t xml:space="preserve"> </w:t>
+      </w:r>
+      <w:r>
+        <w:t>I</w:t>
+      </w:r>
+      <w:r>
+        <w:t>nstall/Upgrade</w:t>
+      </w:r>
+      <w:bookmarkEnd w:id="268"/>
+    </w:p>
+    <w:p>
+      <w:pPr>
+        <w:pStyle w:val="Body"/>
+      </w:pPr>
+      <w:r>
+        <w:t xml:space="preserve">This section provides details of steps involved in installing/upgrading the server components for </w:t>
+      </w:r>
+      <w:r>
+        <w:t xml:space="preserve">Schemes </w:t>
+      </w:r>
+      <w:r>
+        <w:t>Manager</w:t>
+      </w:r>
+      <w:r>
+        <w:t xml:space="preserve"> to 4.</w:t>
+      </w:r>
+      <w:r>
+        <w:t>8</w:t>
+      </w:r>
+      <w:r>
+        <w:t>.0.</w:t>
+      </w:r>
+      <w:r>
+        <w:t>x</w:t>
       </w:r>
       <w:r>
         <w:t>.</w:t>
@@ -36387,153 +36537,11 @@
       <w:pPr>
         <w:pStyle w:val="Heading3"/>
       </w:pPr>
-      <w:bookmarkStart w:id="268" w:name="_Toc31376835"/>
-      <w:r>
-        <w:t>Product Run-time Environment</w:t>
-      </w:r>
-      <w:bookmarkEnd w:id="268"/>
-    </w:p>
-    <w:p>
-      <w:pPr>
-        <w:pStyle w:val="Body"/>
-      </w:pPr>
-      <w:r>
-        <w:t xml:space="preserve">All </w:t>
-      </w:r>
-      <w:r>
-        <w:t>Schemes Manager</w:t>
-      </w:r>
-      <w:r>
-        <w:t xml:space="preserve"> run-time modules, held in the product release installation folder </w:t>
-      </w:r>
-      <w:r>
-        <w:rPr>
-          <w:rStyle w:val="HighlightText"/>
-        </w:rPr>
-        <w:t>&lt;exor_base&gt;</w:t>
-      </w:r>
-      <w:r>
-        <w:t>\</w:t>
-      </w:r>
-      <w:r>
-        <w:t>stp</w:t>
-      </w:r>
-      <w:r>
-        <w:t>i</w:t>
-      </w:r>
-      <w:r>
-        <w:t>\11g_bin,</w:t>
-      </w:r>
-      <w:r>
-        <w:t xml:space="preserve"> </w:t>
-      </w:r>
-      <w:r>
-        <w:t>must be copied into the fusion-middleware folder dedicated for this purpose</w:t>
-      </w:r>
-      <w:r>
-        <w:t>, a</w:t>
-      </w:r>
-      <w:r>
-        <w:t xml:space="preserve">s specified in </w:t>
-      </w:r>
-      <w:r>
-        <w:fldChar w:fldCharType="begin"/>
-      </w:r>
-      <w:r>
-        <w:instrText xml:space="preserve"> REF _Ref21941802 \r \h </w:instrText>
-      </w:r>
-      <w:r>
-        <w:instrText xml:space="preserve"> \* MERGEFORMAT </w:instrText>
-      </w:r>
-      <w:r>
-        <w:fldChar w:fldCharType="separate"/>
-      </w:r>
-      <w:r>
-        <w:t>3.1.1</w:t>
-      </w:r>
-      <w:r>
-        <w:fldChar w:fldCharType="end"/>
-      </w:r>
-    </w:p>
-    <w:p>
-      <w:pPr>
-        <w:rPr>
-          <w:rStyle w:val="HighlightText"/>
-        </w:rPr>
-      </w:pPr>
-      <w:r>
-        <w:rPr>
-          <w:rStyle w:val="HighlightText"/>
-        </w:rPr>
-        <w:t>If in any doubt, please raise a ticket at http://selectservices.bentley.com.</w:t>
-      </w:r>
-    </w:p>
-    <w:p>
-      <w:pPr>
-        <w:pStyle w:val="Heading2"/>
-      </w:pPr>
-      <w:bookmarkStart w:id="269" w:name="_Toc31376836"/>
-      <w:r>
-        <w:t xml:space="preserve">Schemes </w:t>
-      </w:r>
-      <w:r>
-        <w:t>Manager</w:t>
-      </w:r>
-      <w:r>
-        <w:t xml:space="preserve"> </w:t>
-      </w:r>
-      <w:r>
-        <w:t>DB Server</w:t>
-      </w:r>
-      <w:r>
-        <w:t xml:space="preserve"> </w:t>
-      </w:r>
-      <w:r>
-        <w:t>I</w:t>
-      </w:r>
-      <w:r>
-        <w:t>nstall/Upgrade</w:t>
+      <w:bookmarkStart w:id="269" w:name="_Toc31376837"/>
+      <w:r>
+        <w:t>Pre-Install and Upgrade</w:t>
       </w:r>
       <w:bookmarkEnd w:id="269"/>
-    </w:p>
-    <w:p>
-      <w:pPr>
-        <w:pStyle w:val="Body"/>
-      </w:pPr>
-      <w:r>
-        <w:t xml:space="preserve">This section provides details of steps involved in installing/upgrading the server components for </w:t>
-      </w:r>
-      <w:r>
-        <w:t xml:space="preserve">Schemes </w:t>
-      </w:r>
-      <w:r>
-        <w:t>Manager</w:t>
-      </w:r>
-      <w:r>
-        <w:t xml:space="preserve"> to 4.</w:t>
-      </w:r>
-      <w:r>
-        <w:t>8</w:t>
-      </w:r>
-      <w:r>
-        <w:t>.0.</w:t>
-      </w:r>
-      <w:r>
-        <w:t>x</w:t>
-      </w:r>
-      <w:r>
-        <w:t>.</w:t>
-      </w:r>
-    </w:p>
-    <w:p>
-      <w:pPr>
-        <w:pStyle w:val="Heading3"/>
-      </w:pPr>
-      <w:bookmarkStart w:id="270" w:name="_Toc31376837"/>
-      <w:r>
-        <w:t>Pre-Install and Upgrade</w:t>
-      </w:r>
-      <w:bookmarkEnd w:id="270"/>
     </w:p>
     <w:p>
       <w:pPr>
@@ -36593,7 +36601,7 @@
         </w:tabs>
         <w:ind w:left="432" w:hanging="432"/>
       </w:pPr>
-      <w:bookmarkStart w:id="271" w:name="_Toc31376838"/>
+      <w:bookmarkStart w:id="270" w:name="_Toc31376838"/>
       <w:r>
         <w:t xml:space="preserve">Install of </w:t>
       </w:r>
@@ -36603,7 +36611,7 @@
       <w:r>
         <w:t>Manager</w:t>
       </w:r>
-      <w:bookmarkEnd w:id="271"/>
+      <w:bookmarkEnd w:id="270"/>
     </w:p>
     <w:p>
       <w:pPr>
@@ -36924,7 +36932,7 @@
         </w:tabs>
         <w:ind w:left="432" w:hanging="432"/>
       </w:pPr>
-      <w:bookmarkStart w:id="272" w:name="_Toc31376839"/>
+      <w:bookmarkStart w:id="271" w:name="_Toc31376839"/>
       <w:r>
         <w:t xml:space="preserve">Upgrade of </w:t>
       </w:r>
@@ -36934,7 +36942,7 @@
       <w:r>
         <w:t>Manager</w:t>
       </w:r>
-      <w:bookmarkEnd w:id="272"/>
+      <w:bookmarkEnd w:id="271"/>
     </w:p>
     <w:p>
       <w:pPr>
@@ -37345,7 +37353,7 @@
         </w:tabs>
         <w:ind w:left="432" w:hanging="432"/>
       </w:pPr>
-      <w:bookmarkStart w:id="273" w:name="_Toc31376840"/>
+      <w:bookmarkStart w:id="272" w:name="_Toc31376840"/>
       <w:r>
         <w:t xml:space="preserve">Post </w:t>
       </w:r>
@@ -37355,7 +37363,7 @@
       <w:r>
         <w:t>Upgrade Tasks</w:t>
       </w:r>
-      <w:bookmarkEnd w:id="273"/>
+      <w:bookmarkEnd w:id="272"/>
     </w:p>
     <w:p>
       <w:pPr>
@@ -37460,11 +37468,11 @@
         </w:tabs>
         <w:ind w:left="432" w:hanging="432"/>
       </w:pPr>
-      <w:bookmarkStart w:id="274" w:name="_Toc31376841"/>
+      <w:bookmarkStart w:id="273" w:name="_Toc31376841"/>
       <w:r>
         <w:t>Additional Configuration (Post Install and Upgrade)</w:t>
       </w:r>
-      <w:bookmarkEnd w:id="274"/>
+      <w:bookmarkEnd w:id="273"/>
     </w:p>
     <w:p>
       <w:pPr>
@@ -37515,11 +37523,11 @@
         </w:tabs>
         <w:ind w:left="432" w:hanging="432"/>
       </w:pPr>
-      <w:bookmarkStart w:id="275" w:name="_Toc31376842"/>
+      <w:bookmarkStart w:id="274" w:name="_Toc31376842"/>
       <w:r>
         <w:t>Product Licencing (Post Install only)</w:t>
       </w:r>
-      <w:bookmarkEnd w:id="275"/>
+      <w:bookmarkEnd w:id="274"/>
     </w:p>
     <w:p>
       <w:pPr>
@@ -37541,10 +37549,10 @@
     <w:p>
       <w:r>
         <w:object w:dxaOrig="8986" w:dyaOrig="1980" w14:anchorId="0A8CB98A">
-          <v:shape id="_x0000_i1030" type="#_x0000_t75" style="width:415.7pt;height:90.8pt" o:ole="">
+          <v:shape id="_x0000_i1030" type="#_x0000_t75" style="width:415.45pt;height:90.8pt" o:ole="">
             <v:imagedata r:id="rId35" o:title=""/>
           </v:shape>
-          <o:OLEObject Type="Embed" ProgID="PBrush" ShapeID="_x0000_i1030" DrawAspect="Content" ObjectID="_1642224401" r:id="rId85"/>
+          <o:OLEObject Type="Embed" ProgID="PBrush" ShapeID="_x0000_i1030" DrawAspect="Content" ObjectID="_1642948564" r:id="rId85"/>
         </w:object>
       </w:r>
       <w:r>
@@ -37576,11 +37584,11 @@
         </w:tabs>
         <w:ind w:left="432" w:hanging="432"/>
       </w:pPr>
-      <w:bookmarkStart w:id="276" w:name="_Toc31376843"/>
+      <w:bookmarkStart w:id="275" w:name="_Toc31376843"/>
       <w:r>
         <w:t>Spatial Configuration (Post Install and Upgrade)</w:t>
       </w:r>
-      <w:bookmarkEnd w:id="276"/>
+      <w:bookmarkEnd w:id="275"/>
     </w:p>
     <w:p>
       <w:pPr>
@@ -37620,22 +37628,164 @@
       <w:pPr>
         <w:pStyle w:val="Heading1"/>
       </w:pPr>
+      <w:bookmarkStart w:id="276" w:name="_Toc31376844"/>
       <w:bookmarkStart w:id="277" w:name="_Toc24642494"/>
-      <w:bookmarkStart w:id="278" w:name="_Toc31376844"/>
       <w:r>
         <w:lastRenderedPageBreak/>
         <w:t>Structures Manager</w:t>
       </w:r>
+      <w:bookmarkEnd w:id="276"/>
+    </w:p>
+    <w:p>
+      <w:pPr>
+        <w:pStyle w:val="Heading2"/>
+      </w:pPr>
+      <w:bookmarkStart w:id="278" w:name="_Toc31376845"/>
+      <w:r>
+        <w:t xml:space="preserve">Installation of the </w:t>
+      </w:r>
+      <w:r>
+        <w:t xml:space="preserve">Structures </w:t>
+      </w:r>
+      <w:r>
+        <w:t>Manager</w:t>
+      </w:r>
+      <w:r>
+        <w:t xml:space="preserve"> </w:t>
+      </w:r>
+      <w:r>
+        <w:t>Software files</w:t>
+      </w:r>
       <w:bookmarkEnd w:id="278"/>
     </w:p>
     <w:p>
       <w:pPr>
+        <w:pStyle w:val="Body"/>
+      </w:pPr>
+      <w:r>
+        <w:t xml:space="preserve">To install the software components for </w:t>
+      </w:r>
+      <w:r>
+        <w:t xml:space="preserve">Structures </w:t>
+      </w:r>
+      <w:r>
+        <w:t>Manager</w:t>
+      </w:r>
+      <w:r>
+        <w:t xml:space="preserve">, extract the </w:t>
+      </w:r>
+      <w:r>
+        <w:t>STR</w:t>
+      </w:r>
+      <w:r>
+        <w:t xml:space="preserve"> files from the zip file into a working directory e</w:t>
+      </w:r>
+      <w:r>
+        <w:t>.g.</w:t>
+      </w:r>
+      <w:r>
+        <w:t xml:space="preserve"> C:\EXOR to be referred to as </w:t>
+      </w:r>
+      <w:r>
+        <w:rPr>
+          <w:rStyle w:val="HighlightText"/>
+        </w:rPr>
+        <w:t>&lt;exor_base&gt;</w:t>
+      </w:r>
+      <w:r>
+        <w:t>.</w:t>
+      </w:r>
+    </w:p>
+    <w:p>
+      <w:pPr>
+        <w:pStyle w:val="Heading3"/>
+      </w:pPr>
+      <w:bookmarkStart w:id="279" w:name="_Toc31376846"/>
+      <w:r>
+        <w:t>Product Run-time Environment</w:t>
+      </w:r>
+      <w:bookmarkEnd w:id="279"/>
+    </w:p>
+    <w:p>
+      <w:pPr>
+        <w:pStyle w:val="Body"/>
+      </w:pPr>
+      <w:r>
+        <w:t xml:space="preserve">All </w:t>
+      </w:r>
+      <w:r>
+        <w:t>Structures</w:t>
+      </w:r>
+      <w:r>
+        <w:t xml:space="preserve"> Manager</w:t>
+      </w:r>
+      <w:r>
+        <w:t xml:space="preserve"> run-time modules, held in the product release installation folder </w:t>
+      </w:r>
+      <w:r>
+        <w:rPr>
+          <w:rStyle w:val="HighlightText"/>
+        </w:rPr>
+        <w:t>&lt;exor_base&gt;</w:t>
+      </w:r>
+      <w:r>
+        <w:t>\</w:t>
+      </w:r>
+      <w:r>
+        <w:t>str</w:t>
+      </w:r>
+      <w:r>
+        <w:t>\11g_bin,</w:t>
+      </w:r>
+      <w:r>
+        <w:t xml:space="preserve"> </w:t>
+      </w:r>
+      <w:r>
+        <w:t>must be copied into the fusion-middleware folder dedicated for this purpose</w:t>
+      </w:r>
+      <w:r>
+        <w:t>, a</w:t>
+      </w:r>
+      <w:r>
+        <w:t xml:space="preserve">s specified in </w:t>
+      </w:r>
+      <w:r>
+        <w:fldChar w:fldCharType="begin"/>
+      </w:r>
+      <w:r>
+        <w:instrText xml:space="preserve"> REF _Ref21941802 \r \h </w:instrText>
+      </w:r>
+      <w:r>
+        <w:instrText xml:space="preserve"> \* MERGEFORMAT </w:instrText>
+      </w:r>
+      <w:r>
+        <w:fldChar w:fldCharType="separate"/>
+      </w:r>
+      <w:r>
+        <w:t>3.1.1</w:t>
+      </w:r>
+      <w:r>
+        <w:fldChar w:fldCharType="end"/>
+      </w:r>
+    </w:p>
+    <w:p>
+      <w:pPr>
+        <w:rPr>
+          <w:rStyle w:val="HighlightText"/>
+        </w:rPr>
+      </w:pPr>
+      <w:r>
+        <w:rPr>
+          <w:rStyle w:val="HighlightText"/>
+        </w:rPr>
+        <w:t>If in any doubt, please raise a ticket at http://selectservices.bentley.com.</w:t>
+      </w:r>
+    </w:p>
+    <w:p>
+      <w:pPr>
         <w:pStyle w:val="Heading2"/>
       </w:pPr>
-      <w:bookmarkStart w:id="279" w:name="_Toc31376845"/>
-      <w:r>
-        <w:t xml:space="preserve">Installation of the </w:t>
-      </w:r>
+      <w:bookmarkStart w:id="280" w:name="_Toc31376847"/>
       <w:r>
         <w:t xml:space="preserve">Structures </w:t>
       </w:r>
@@ -37646,16 +37796,25 @@
         <w:t xml:space="preserve"> </w:t>
       </w:r>
       <w:r>
-        <w:t>Software files</w:t>
-      </w:r>
-      <w:bookmarkEnd w:id="279"/>
-    </w:p>
-    <w:p>
-      <w:pPr>
-        <w:pStyle w:val="Body"/>
-      </w:pPr>
-      <w:r>
-        <w:t xml:space="preserve">To install the software components for </w:t>
+        <w:t>DB Server</w:t>
+      </w:r>
+      <w:r>
+        <w:t xml:space="preserve"> </w:t>
+      </w:r>
+      <w:r>
+        <w:t>I</w:t>
+      </w:r>
+      <w:r>
+        <w:t>nstall/Upgrade</w:t>
+      </w:r>
+      <w:bookmarkEnd w:id="280"/>
+    </w:p>
+    <w:p>
+      <w:pPr>
+        <w:pStyle w:val="Body"/>
+      </w:pPr>
+      <w:r>
+        <w:t xml:space="preserve">This section provides details of steps involved in installing/upgrading the server components for </w:t>
       </w:r>
       <w:r>
         <w:t xml:space="preserve">Structures </w:t>
@@ -37664,25 +37823,16 @@
         <w:t>Manager</w:t>
       </w:r>
       <w:r>
-        <w:t xml:space="preserve">, extract the </w:t>
-      </w:r>
-      <w:r>
-        <w:t>STR</w:t>
-      </w:r>
-      <w:r>
-        <w:t xml:space="preserve"> files from the zip file into a working directory e</w:t>
-      </w:r>
-      <w:r>
-        <w:t>.g.</w:t>
-      </w:r>
-      <w:r>
-        <w:t xml:space="preserve"> C:\EXOR to be referred to as </w:t>
-      </w:r>
-      <w:r>
-        <w:rPr>
-          <w:rStyle w:val="HighlightText"/>
-        </w:rPr>
-        <w:t>&lt;exor_base&gt;</w:t>
+        <w:t xml:space="preserve"> to 4.</w:t>
+      </w:r>
+      <w:r>
+        <w:t>8</w:t>
+      </w:r>
+      <w:r>
+        <w:t>.0.</w:t>
+      </w:r>
+      <w:r>
+        <w:t>x</w:t>
       </w:r>
       <w:r>
         <w:t>.</w:t>
@@ -37692,153 +37842,11 @@
       <w:pPr>
         <w:pStyle w:val="Heading3"/>
       </w:pPr>
-      <w:bookmarkStart w:id="280" w:name="_Toc31376846"/>
-      <w:r>
-        <w:t>Product Run-time Environment</w:t>
-      </w:r>
-      <w:bookmarkEnd w:id="280"/>
-    </w:p>
-    <w:p>
-      <w:pPr>
-        <w:pStyle w:val="Body"/>
-      </w:pPr>
-      <w:r>
-        <w:t xml:space="preserve">All </w:t>
-      </w:r>
-      <w:r>
-        <w:t>Structures</w:t>
-      </w:r>
-      <w:r>
-        <w:t xml:space="preserve"> Manager</w:t>
-      </w:r>
-      <w:r>
-        <w:t xml:space="preserve"> run-time modules, held in the product release installation folder </w:t>
-      </w:r>
-      <w:r>
-        <w:rPr>
-          <w:rStyle w:val="HighlightText"/>
-        </w:rPr>
-        <w:t>&lt;exor_base&gt;</w:t>
-      </w:r>
-      <w:r>
-        <w:t>\</w:t>
-      </w:r>
-      <w:r>
-        <w:t>str</w:t>
-      </w:r>
-      <w:r>
-        <w:t>\11g_bin,</w:t>
-      </w:r>
-      <w:r>
-        <w:t xml:space="preserve"> </w:t>
-      </w:r>
-      <w:r>
-        <w:t>must be copied into the fusion-middleware folder dedicated for this purpose</w:t>
-      </w:r>
-      <w:r>
-        <w:t>, a</w:t>
-      </w:r>
-      <w:r>
-        <w:t xml:space="preserve">s specified in </w:t>
-      </w:r>
-      <w:r>
-        <w:fldChar w:fldCharType="begin"/>
-      </w:r>
-      <w:r>
-        <w:instrText xml:space="preserve"> REF _Ref21941802 \r \h </w:instrText>
-      </w:r>
-      <w:r>
-        <w:instrText xml:space="preserve"> \* MERGEFORMAT </w:instrText>
-      </w:r>
-      <w:r>
-        <w:fldChar w:fldCharType="separate"/>
-      </w:r>
-      <w:r>
-        <w:t>3.1.1</w:t>
-      </w:r>
-      <w:r>
-        <w:fldChar w:fldCharType="end"/>
-      </w:r>
-    </w:p>
-    <w:p>
-      <w:pPr>
-        <w:rPr>
-          <w:rStyle w:val="HighlightText"/>
-        </w:rPr>
-      </w:pPr>
-      <w:r>
-        <w:rPr>
-          <w:rStyle w:val="HighlightText"/>
-        </w:rPr>
-        <w:t>If in any doubt, please raise a ticket at http://selectservices.bentley.com.</w:t>
-      </w:r>
-    </w:p>
-    <w:p>
-      <w:pPr>
-        <w:pStyle w:val="Heading2"/>
-      </w:pPr>
-      <w:bookmarkStart w:id="281" w:name="_Toc31376847"/>
-      <w:r>
-        <w:t xml:space="preserve">Structures </w:t>
-      </w:r>
-      <w:r>
-        <w:t>Manager</w:t>
-      </w:r>
-      <w:r>
-        <w:t xml:space="preserve"> </w:t>
-      </w:r>
-      <w:r>
-        <w:t>DB Server</w:t>
-      </w:r>
-      <w:r>
-        <w:t xml:space="preserve"> </w:t>
-      </w:r>
-      <w:r>
-        <w:t>I</w:t>
-      </w:r>
-      <w:r>
-        <w:t>nstall/Upgrade</w:t>
+      <w:bookmarkStart w:id="281" w:name="_Toc31376848"/>
+      <w:r>
+        <w:t>Pre-Install and Upgrade</w:t>
       </w:r>
       <w:bookmarkEnd w:id="281"/>
-    </w:p>
-    <w:p>
-      <w:pPr>
-        <w:pStyle w:val="Body"/>
-      </w:pPr>
-      <w:r>
-        <w:t xml:space="preserve">This section provides details of steps involved in installing/upgrading the server components for </w:t>
-      </w:r>
-      <w:r>
-        <w:t xml:space="preserve">Structures </w:t>
-      </w:r>
-      <w:r>
-        <w:t>Manager</w:t>
-      </w:r>
-      <w:r>
-        <w:t xml:space="preserve"> to 4.</w:t>
-      </w:r>
-      <w:r>
-        <w:t>8</w:t>
-      </w:r>
-      <w:r>
-        <w:t>.0.</w:t>
-      </w:r>
-      <w:r>
-        <w:t>x</w:t>
-      </w:r>
-      <w:r>
-        <w:t>.</w:t>
-      </w:r>
-    </w:p>
-    <w:p>
-      <w:pPr>
-        <w:pStyle w:val="Heading3"/>
-      </w:pPr>
-      <w:bookmarkStart w:id="282" w:name="_Toc31376848"/>
-      <w:r>
-        <w:t>Pre-Install and Upgrade</w:t>
-      </w:r>
-      <w:bookmarkEnd w:id="282"/>
     </w:p>
     <w:p>
       <w:pPr>
@@ -37898,7 +37906,7 @@
         </w:tabs>
         <w:ind w:left="432" w:hanging="432"/>
       </w:pPr>
-      <w:bookmarkStart w:id="283" w:name="_Toc31376849"/>
+      <w:bookmarkStart w:id="282" w:name="_Toc31376849"/>
       <w:r>
         <w:t xml:space="preserve">Install of </w:t>
       </w:r>
@@ -37908,7 +37916,7 @@
       <w:r>
         <w:t>Manager</w:t>
       </w:r>
-      <w:bookmarkEnd w:id="283"/>
+      <w:bookmarkEnd w:id="282"/>
     </w:p>
     <w:p>
       <w:pPr>
@@ -38199,7 +38207,7 @@
         </w:tabs>
         <w:ind w:left="432" w:hanging="432"/>
       </w:pPr>
-      <w:bookmarkStart w:id="284" w:name="_Toc31376850"/>
+      <w:bookmarkStart w:id="283" w:name="_Toc31376850"/>
       <w:r>
         <w:t xml:space="preserve">Upgrade of </w:t>
       </w:r>
@@ -38209,7 +38217,7 @@
       <w:r>
         <w:t>Manager</w:t>
       </w:r>
-      <w:bookmarkEnd w:id="284"/>
+      <w:bookmarkEnd w:id="283"/>
     </w:p>
     <w:p>
       <w:pPr>
@@ -38590,7 +38598,7 @@
         </w:tabs>
         <w:ind w:left="432" w:hanging="432"/>
       </w:pPr>
-      <w:bookmarkStart w:id="285" w:name="_Toc31376851"/>
+      <w:bookmarkStart w:id="284" w:name="_Toc31376851"/>
       <w:r>
         <w:t xml:space="preserve">Post </w:t>
       </w:r>
@@ -38600,7 +38608,7 @@
       <w:r>
         <w:t>Upgrade Tasks</w:t>
       </w:r>
-      <w:bookmarkEnd w:id="285"/>
+      <w:bookmarkEnd w:id="284"/>
     </w:p>
     <w:p>
       <w:pPr>
@@ -38705,11 +38713,11 @@
         </w:tabs>
         <w:ind w:left="432" w:hanging="432"/>
       </w:pPr>
-      <w:bookmarkStart w:id="286" w:name="_Toc31376852"/>
+      <w:bookmarkStart w:id="285" w:name="_Toc31376852"/>
       <w:r>
         <w:t>Additional Configuration (Post Install and Upgrade)</w:t>
       </w:r>
-      <w:bookmarkEnd w:id="286"/>
+      <w:bookmarkEnd w:id="285"/>
     </w:p>
     <w:p>
       <w:pPr>
@@ -38760,11 +38768,11 @@
         </w:tabs>
         <w:ind w:left="432" w:hanging="432"/>
       </w:pPr>
-      <w:bookmarkStart w:id="287" w:name="_Toc31376853"/>
+      <w:bookmarkStart w:id="286" w:name="_Toc31376853"/>
       <w:r>
         <w:t>Product Licencing (Post Install only)</w:t>
       </w:r>
-      <w:bookmarkEnd w:id="287"/>
+      <w:bookmarkEnd w:id="286"/>
     </w:p>
     <w:p>
       <w:pPr>
@@ -38786,10 +38794,10 @@
     <w:p>
       <w:r>
         <w:object w:dxaOrig="8986" w:dyaOrig="1980" w14:anchorId="6F15E92C">
-          <v:shape id="_x0000_i1031" type="#_x0000_t75" style="width:415.7pt;height:90.8pt" o:ole="">
+          <v:shape id="_x0000_i1031" type="#_x0000_t75" style="width:415.45pt;height:90.8pt" o:ole="">
             <v:imagedata r:id="rId35" o:title=""/>
           </v:shape>
-          <o:OLEObject Type="Embed" ProgID="PBrush" ShapeID="_x0000_i1031" DrawAspect="Content" ObjectID="_1642224402" r:id="rId88"/>
+          <o:OLEObject Type="Embed" ProgID="PBrush" ShapeID="_x0000_i1031" DrawAspect="Content" ObjectID="_1642948565" r:id="rId88"/>
         </w:object>
       </w:r>
       <w:r>
@@ -38821,12 +38829,12 @@
         </w:tabs>
         <w:ind w:left="432" w:hanging="432"/>
       </w:pPr>
-      <w:bookmarkStart w:id="288" w:name="_Toc31376854"/>
+      <w:bookmarkStart w:id="287" w:name="_Toc31376854"/>
       <w:r>
         <w:lastRenderedPageBreak/>
         <w:t>Spatial Configuration (Post Install and Upgrade)</w:t>
       </w:r>
-      <w:bookmarkEnd w:id="288"/>
+      <w:bookmarkEnd w:id="287"/>
     </w:p>
     <w:p>
       <w:pPr>
@@ -38864,31 +38872,31 @@
       <w:pPr>
         <w:pStyle w:val="Heading1"/>
       </w:pPr>
-      <w:bookmarkStart w:id="289" w:name="_Toc31376855"/>
+      <w:bookmarkStart w:id="288" w:name="_Toc31376855"/>
       <w:r>
         <w:lastRenderedPageBreak/>
         <w:t>Traffic Interface Manager</w:t>
       </w:r>
       <w:bookmarkEnd w:id="277"/>
+      <w:bookmarkEnd w:id="288"/>
+    </w:p>
+    <w:p>
+      <w:pPr>
+        <w:pStyle w:val="Heading2"/>
+      </w:pPr>
+      <w:bookmarkStart w:id="289" w:name="_Toc24642495"/>
+      <w:bookmarkStart w:id="290" w:name="_Toc31376856"/>
+      <w:r>
+        <w:t xml:space="preserve">Implementation of the </w:t>
+      </w:r>
+      <w:r>
+        <w:t xml:space="preserve">Traffic Interface Manager </w:t>
+      </w:r>
+      <w:r>
+        <w:t>Software files</w:t>
+      </w:r>
       <w:bookmarkEnd w:id="289"/>
-    </w:p>
-    <w:p>
-      <w:pPr>
-        <w:pStyle w:val="Heading2"/>
-      </w:pPr>
-      <w:bookmarkStart w:id="290" w:name="_Toc24642495"/>
-      <w:bookmarkStart w:id="291" w:name="_Toc31376856"/>
-      <w:r>
-        <w:t xml:space="preserve">Implementation of the </w:t>
-      </w:r>
-      <w:r>
-        <w:t xml:space="preserve">Traffic Interface Manager </w:t>
-      </w:r>
-      <w:r>
-        <w:t>Software files</w:t>
-      </w:r>
       <w:bookmarkEnd w:id="290"/>
-      <w:bookmarkEnd w:id="291"/>
     </w:p>
     <w:p>
       <w:pPr>
@@ -38916,113 +38924,113 @@
       <w:pPr>
         <w:pStyle w:val="Heading3"/>
       </w:pPr>
-      <w:bookmarkStart w:id="292" w:name="_Toc24642496"/>
-      <w:bookmarkStart w:id="293" w:name="_Toc31376857"/>
+      <w:bookmarkStart w:id="291" w:name="_Toc24642496"/>
+      <w:bookmarkStart w:id="292" w:name="_Toc31376857"/>
       <w:r>
         <w:t>Product Run-time Environment</w:t>
       </w:r>
+      <w:bookmarkEnd w:id="291"/>
       <w:bookmarkEnd w:id="292"/>
+    </w:p>
+    <w:p>
+      <w:pPr>
+        <w:pStyle w:val="Body"/>
+      </w:pPr>
+      <w:r>
+        <w:t xml:space="preserve">All </w:t>
+      </w:r>
+      <w:r>
+        <w:t>Traffic Interface</w:t>
+      </w:r>
+      <w:r>
+        <w:t xml:space="preserve"> </w:t>
+      </w:r>
+      <w:r>
+        <w:t>Manager</w:t>
+      </w:r>
+      <w:r>
+        <w:t xml:space="preserve"> run-time modules, held in the product release installation folder</w:t>
+      </w:r>
+      <w:r>
+        <w:t>s</w:t>
+      </w:r>
+      <w:r>
+        <w:t xml:space="preserve"> </w:t>
+      </w:r>
+      <w:r>
+        <w:rPr>
+          <w:rStyle w:val="HighlightText"/>
+        </w:rPr>
+        <w:t>&lt;exor_base&gt;</w:t>
+      </w:r>
+      <w:r>
+        <w:t>\</w:t>
+      </w:r>
+      <w:r>
+        <w:t>tm3</w:t>
+      </w:r>
+      <w:r>
+        <w:t>\11g_bin</w:t>
+      </w:r>
+      <w:r>
+        <w:t xml:space="preserve"> </w:t>
+      </w:r>
+      <w:r>
+        <w:t>must be copied into the fusion-middleware folder dedicated for this purpose</w:t>
+      </w:r>
+      <w:r>
+        <w:t>, a</w:t>
+      </w:r>
+      <w:r>
+        <w:t xml:space="preserve">s specified in </w:t>
+      </w:r>
+      <w:r>
+        <w:fldChar w:fldCharType="begin"/>
+      </w:r>
+      <w:r>
+        <w:instrText xml:space="preserve"> REF _Ref21941802 \r \h </w:instrText>
+      </w:r>
+      <w:r>
+        <w:instrText xml:space="preserve"> \* MERGEFORMAT </w:instrText>
+      </w:r>
+      <w:r>
+        <w:fldChar w:fldCharType="separate"/>
+      </w:r>
+      <w:r>
+        <w:t>3.1.1</w:t>
+      </w:r>
+      <w:r>
+        <w:fldChar w:fldCharType="end"/>
+      </w:r>
+    </w:p>
+    <w:p>
+      <w:r>
+        <w:rPr>
+          <w:rStyle w:val="HighlightText"/>
+        </w:rPr>
+        <w:t>If in any doubt, please raise a ticket at http://selectservices.bentley.com.</w:t>
+      </w:r>
+    </w:p>
+    <w:p>
+      <w:pPr>
+        <w:pStyle w:val="Heading2"/>
+      </w:pPr>
+      <w:bookmarkStart w:id="293" w:name="_Toc24642497"/>
+      <w:bookmarkStart w:id="294" w:name="_Toc31376858"/>
+      <w:r>
+        <w:t>Traffic Interface Manager DB Server</w:t>
+      </w:r>
+      <w:r>
+        <w:t xml:space="preserve"> </w:t>
+      </w:r>
+      <w:r>
+        <w:t>I</w:t>
+      </w:r>
+      <w:r>
+        <w:t>nstall/Upgrade</w:t>
+      </w:r>
       <w:bookmarkEnd w:id="293"/>
-    </w:p>
-    <w:p>
-      <w:pPr>
-        <w:pStyle w:val="Body"/>
-      </w:pPr>
-      <w:r>
-        <w:t xml:space="preserve">All </w:t>
-      </w:r>
-      <w:r>
-        <w:t>Traffic Interface</w:t>
-      </w:r>
-      <w:r>
-        <w:t xml:space="preserve"> </w:t>
-      </w:r>
-      <w:r>
-        <w:t>Manager</w:t>
-      </w:r>
-      <w:r>
-        <w:t xml:space="preserve"> run-time modules, held in the product release installation folder</w:t>
-      </w:r>
-      <w:r>
-        <w:t>s</w:t>
-      </w:r>
-      <w:r>
-        <w:t xml:space="preserve"> </w:t>
-      </w:r>
-      <w:r>
-        <w:rPr>
-          <w:rStyle w:val="HighlightText"/>
-        </w:rPr>
-        <w:t>&lt;exor_base&gt;</w:t>
-      </w:r>
-      <w:r>
-        <w:t>\</w:t>
-      </w:r>
-      <w:r>
-        <w:t>tm3</w:t>
-      </w:r>
-      <w:r>
-        <w:t>\11g_bin</w:t>
-      </w:r>
-      <w:r>
-        <w:t xml:space="preserve"> </w:t>
-      </w:r>
-      <w:r>
-        <w:t>must be copied into the fusion-middleware folder dedicated for this purpose</w:t>
-      </w:r>
-      <w:r>
-        <w:t>, a</w:t>
-      </w:r>
-      <w:r>
-        <w:t xml:space="preserve">s specified in </w:t>
-      </w:r>
-      <w:r>
-        <w:fldChar w:fldCharType="begin"/>
-      </w:r>
-      <w:r>
-        <w:instrText xml:space="preserve"> REF _Ref21941802 \r \h </w:instrText>
-      </w:r>
-      <w:r>
-        <w:instrText xml:space="preserve"> \* MERGEFORMAT </w:instrText>
-      </w:r>
-      <w:r>
-        <w:fldChar w:fldCharType="separate"/>
-      </w:r>
-      <w:r>
-        <w:t>3.1.1</w:t>
-      </w:r>
-      <w:r>
-        <w:fldChar w:fldCharType="end"/>
-      </w:r>
-    </w:p>
-    <w:p>
-      <w:r>
-        <w:rPr>
-          <w:rStyle w:val="HighlightText"/>
-        </w:rPr>
-        <w:t>If in any doubt, please raise a ticket at http://selectservices.bentley.com.</w:t>
-      </w:r>
-    </w:p>
-    <w:p>
-      <w:pPr>
-        <w:pStyle w:val="Heading2"/>
-      </w:pPr>
-      <w:bookmarkStart w:id="294" w:name="_Toc24642497"/>
-      <w:bookmarkStart w:id="295" w:name="_Toc31376858"/>
-      <w:r>
-        <w:t>Traffic Interface Manager DB Server</w:t>
-      </w:r>
-      <w:r>
-        <w:t xml:space="preserve"> </w:t>
-      </w:r>
-      <w:r>
-        <w:t>I</w:t>
-      </w:r>
-      <w:r>
-        <w:t>nstall/Upgrade</w:t>
-      </w:r>
       <w:bookmarkEnd w:id="294"/>
-      <w:bookmarkEnd w:id="295"/>
     </w:p>
     <w:p>
       <w:pPr>
@@ -39065,8 +39073,8 @@
           <w:szCs w:val="22"/>
         </w:rPr>
       </w:pPr>
-      <w:bookmarkStart w:id="296" w:name="_Toc24642498"/>
-      <w:bookmarkStart w:id="297" w:name="_Toc31376859"/>
+      <w:bookmarkStart w:id="295" w:name="_Toc24642498"/>
+      <w:bookmarkStart w:id="296" w:name="_Toc31376859"/>
       <w:r>
         <w:rPr>
           <w:rFonts w:cs="Times New Roman"/>
@@ -39074,8 +39082,8 @@
         </w:rPr>
         <w:t>Typical problems that you may encounter</w:t>
       </w:r>
+      <w:bookmarkEnd w:id="295"/>
       <w:bookmarkEnd w:id="296"/>
-      <w:bookmarkEnd w:id="297"/>
     </w:p>
     <w:p>
       <w:pPr>
@@ -39219,13 +39227,13 @@
       <w:pPr>
         <w:pStyle w:val="Heading3"/>
       </w:pPr>
-      <w:bookmarkStart w:id="298" w:name="_Toc24642499"/>
-      <w:bookmarkStart w:id="299" w:name="_Toc31376860"/>
+      <w:bookmarkStart w:id="297" w:name="_Toc24642499"/>
+      <w:bookmarkStart w:id="298" w:name="_Toc31376860"/>
       <w:r>
         <w:t>Pre-Install and Upgrade</w:t>
       </w:r>
+      <w:bookmarkEnd w:id="297"/>
       <w:bookmarkEnd w:id="298"/>
-      <w:bookmarkEnd w:id="299"/>
     </w:p>
     <w:p>
       <w:pPr>
@@ -39279,16 +39287,16 @@
         </w:tabs>
         <w:ind w:left="432" w:hanging="432"/>
       </w:pPr>
-      <w:bookmarkStart w:id="300" w:name="_Toc24642500"/>
-      <w:bookmarkStart w:id="301" w:name="_Toc31376861"/>
+      <w:bookmarkStart w:id="299" w:name="_Toc24642500"/>
+      <w:bookmarkStart w:id="300" w:name="_Toc31376861"/>
       <w:r>
         <w:t xml:space="preserve">Install of </w:t>
       </w:r>
       <w:r>
         <w:t>Traffic Interface Manager</w:t>
       </w:r>
+      <w:bookmarkEnd w:id="299"/>
       <w:bookmarkEnd w:id="300"/>
-      <w:bookmarkEnd w:id="301"/>
     </w:p>
     <w:p>
       <w:pPr>
@@ -39564,16 +39572,16 @@
         </w:tabs>
         <w:ind w:left="432" w:hanging="432"/>
       </w:pPr>
-      <w:bookmarkStart w:id="302" w:name="_Toc24642501"/>
-      <w:bookmarkStart w:id="303" w:name="_Toc31376862"/>
+      <w:bookmarkStart w:id="301" w:name="_Toc24642501"/>
+      <w:bookmarkStart w:id="302" w:name="_Toc31376862"/>
       <w:r>
         <w:t xml:space="preserve">Upgrade of </w:t>
       </w:r>
       <w:r>
         <w:t>Traffic Interface Manager</w:t>
       </w:r>
+      <w:bookmarkEnd w:id="301"/>
       <w:bookmarkEnd w:id="302"/>
-      <w:bookmarkEnd w:id="303"/>
     </w:p>
     <w:p>
       <w:pPr>
@@ -39918,13 +39926,13 @@
         </w:tabs>
         <w:ind w:left="432" w:hanging="432"/>
       </w:pPr>
-      <w:bookmarkStart w:id="304" w:name="_Toc24642502"/>
-      <w:bookmarkStart w:id="305" w:name="_Toc31376863"/>
+      <w:bookmarkStart w:id="303" w:name="_Toc24642502"/>
+      <w:bookmarkStart w:id="304" w:name="_Toc31376863"/>
       <w:r>
         <w:t>Mandatory Configuration</w:t>
       </w:r>
+      <w:bookmarkEnd w:id="303"/>
       <w:bookmarkEnd w:id="304"/>
-      <w:bookmarkEnd w:id="305"/>
     </w:p>
     <w:p>
       <w:pPr>
@@ -40013,8 +40021,10 @@
         <w:rPr>
           <w:rStyle w:val="HighlightText"/>
         </w:rPr>
-        <w:t>1</w:t>
-      </w:r>
+        <w:t>2</w:t>
+      </w:r>
+      <w:bookmarkStart w:id="305" w:name="_GoBack"/>
+      <w:bookmarkEnd w:id="305"/>
     </w:p>
     <w:p>
       <w:pPr>
@@ -40144,12 +40154,12 @@
       <w:pPr>
         <w:pStyle w:val="Heading2"/>
       </w:pPr>
-      <w:bookmarkStart w:id="309" w:name="_Toc279737487"/>
-      <w:bookmarkStart w:id="310" w:name="_Toc299616438"/>
-      <w:bookmarkStart w:id="311" w:name="_Toc320697416"/>
-      <w:bookmarkStart w:id="312" w:name="_Toc366492089"/>
-      <w:bookmarkStart w:id="313" w:name="_Toc378938194"/>
-      <w:bookmarkStart w:id="314" w:name="_Toc31376866"/>
+      <w:bookmarkStart w:id="309" w:name="_Toc31376866"/>
+      <w:bookmarkStart w:id="310" w:name="_Toc279737487"/>
+      <w:bookmarkStart w:id="311" w:name="_Toc299616438"/>
+      <w:bookmarkStart w:id="312" w:name="_Toc320697416"/>
+      <w:bookmarkStart w:id="313" w:name="_Toc366492089"/>
+      <w:bookmarkStart w:id="314" w:name="_Toc378938194"/>
       <w:r>
         <w:t xml:space="preserve">Installation of the </w:t>
       </w:r>
@@ -40159,7 +40169,7 @@
       <w:r>
         <w:t xml:space="preserve"> Software files</w:t>
       </w:r>
-      <w:bookmarkEnd w:id="314"/>
+      <w:bookmarkEnd w:id="309"/>
     </w:p>
     <w:p>
       <w:pPr>
@@ -40380,11 +40390,11 @@
       <w:r>
         <w:t>Install of MapCapture Interface</w:t>
       </w:r>
-      <w:bookmarkEnd w:id="309"/>
       <w:bookmarkEnd w:id="310"/>
       <w:bookmarkEnd w:id="311"/>
       <w:bookmarkEnd w:id="312"/>
       <w:bookmarkEnd w:id="313"/>
+      <w:bookmarkEnd w:id="314"/>
       <w:bookmarkEnd w:id="318"/>
     </w:p>
     <w:p>
@@ -44262,11 +44272,21 @@
             <w:spacing w:after="0"/>
             <w:jc w:val="center"/>
           </w:pPr>
-          <w:fldSimple w:instr=" DOCPROPERTY  &quot;$Base Release$&quot;  \* MERGEFORMAT ">
-            <w:r>
-              <w:t>v4.8.0.x</w:t>
-            </w:r>
-          </w:fldSimple>
+          <w:r>
+            <w:fldChar w:fldCharType="begin"/>
+          </w:r>
+          <w:r>
+            <w:instrText xml:space="preserve"> DOCPROPERTY  "$Base Release$"  \* MERGEFORMAT </w:instrText>
+          </w:r>
+          <w:r>
+            <w:fldChar w:fldCharType="separate"/>
+          </w:r>
+          <w:r>
+            <w:t>v4.8.0.x</w:t>
+          </w:r>
+          <w:r>
+            <w:fldChar w:fldCharType="end"/>
+          </w:r>
         </w:p>
       </w:tc>
       <w:tc>
@@ -44285,11 +44305,21 @@
           <w:r>
             <w:t xml:space="preserve">: </w:t>
           </w:r>
-          <w:fldSimple w:instr=" DOCPROPERTY  &quot;$Release Date$&quot;  \* MERGEFORMAT ">
-            <w:r>
-              <w:t>3-Feb-2020</w:t>
-            </w:r>
-          </w:fldSimple>
+          <w:r>
+            <w:fldChar w:fldCharType="begin"/>
+          </w:r>
+          <w:r>
+            <w:instrText xml:space="preserve"> DOCPROPERTY  "$Release Date$"  \* MERGEFORMAT </w:instrText>
+          </w:r>
+          <w:r>
+            <w:fldChar w:fldCharType="separate"/>
+          </w:r>
+          <w:r>
+            <w:t>3-Feb-2020</w:t>
+          </w:r>
+          <w:r>
+            <w:fldChar w:fldCharType="end"/>
+          </w:r>
         </w:p>
       </w:tc>
       <w:tc>
@@ -51550,7 +51580,7 @@
       </w:pPr>
     </w:pPrDefault>
   </w:docDefaults>
-  <w:latentStyles w:defLockedState="0" w:defUIPriority="99" w:defSemiHidden="0" w:defUnhideWhenUsed="0" w:defQFormat="0" w:count="377">
+  <w:latentStyles w:defLockedState="0" w:defUIPriority="99" w:defSemiHidden="0" w:defUnhideWhenUsed="0" w:defQFormat="0" w:count="375">
     <w:lsdException w:name="Normal" w:uiPriority="0" w:qFormat="1"/>
     <w:lsdException w:name="heading 1" w:qFormat="1"/>
     <w:lsdException w:name="heading 2" w:semiHidden="1" w:unhideWhenUsed="1" w:qFormat="1"/>
@@ -51926,8 +51956,6 @@
     <w:lsdException w:name="Smart Hyperlink" w:semiHidden="1" w:unhideWhenUsed="1"/>
     <w:lsdException w:name="Hashtag" w:semiHidden="1" w:unhideWhenUsed="1"/>
     <w:lsdException w:name="Unresolved Mention" w:semiHidden="1" w:unhideWhenUsed="1"/>
-    <w:lsdException w:name="Smart Link" w:semiHidden="1" w:unhideWhenUsed="1"/>
-    <w:lsdException w:name="Smart Link Error" w:semiHidden="1" w:unhideWhenUsed="1"/>
   </w:latentStyles>
   <w:style w:type="paragraph" w:default="1" w:styleId="Normal">
     <w:name w:val="Normal"/>
@@ -55333,7 +55361,7 @@
 </file>
 
 <file path=customXml/itemProps1.xml><?xml version="1.0" encoding="utf-8"?>
-<ds:datastoreItem xmlns:ds="http://schemas.openxmlformats.org/officeDocument/2006/customXml" ds:itemID="{9E8DB293-496A-4DC0-90F8-94A460D9B210}">
+<ds:datastoreItem xmlns:ds="http://schemas.openxmlformats.org/officeDocument/2006/customXml" ds:itemID="{7962CF43-0A7D-4C00-A972-766F9BD91ED3}">
   <ds:schemaRefs>
     <ds:schemaRef ds:uri="http://schemas.openxmlformats.org/officeDocument/2006/bibliography"/>
   </ds:schemaRefs>

</xml_diff>